<commit_message>
buat tempat untuk output
</commit_message>
<xml_diff>
--- a/lapoporan/LAPORAN_22081010277_Mohammad Faris Al Fatih.docx
+++ b/lapoporan/LAPORAN_22081010277_Mohammad Faris Al Fatih.docx
@@ -999,7 +999,7 @@
         <w:pStyle w:val="Judul1"/>
         <w:spacing w:line="360" w:lineRule="auto"/>
       </w:pPr>
-      <w:bookmarkStart w:id="0" w:name="_Toc168723318"/>
+      <w:bookmarkStart w:id="0" w:name="_Toc169207698"/>
       <w:r>
         <w:lastRenderedPageBreak/>
         <w:t>KATA PENGANTAR</w:t>
@@ -1246,7 +1246,7 @@
         <w:pStyle w:val="Judul1"/>
         <w:spacing w:line="360" w:lineRule="auto"/>
       </w:pPr>
-      <w:bookmarkStart w:id="1" w:name="_Toc168723319"/>
+      <w:bookmarkStart w:id="1" w:name="_Toc169207699"/>
       <w:r>
         <w:lastRenderedPageBreak/>
         <w:t>DAFTAR ISI</w:t>
@@ -1291,13 +1291,11 @@
             <w:tabs>
               <w:tab w:val="right" w:leader="dot" w:pos="9016"/>
             </w:tabs>
-            <w:spacing w:after="0" w:line="360" w:lineRule="auto"/>
             <w:rPr>
-              <w:rFonts w:ascii="Times New Roman" w:hAnsi="Times New Roman"/>
+              <w:rFonts w:cstheme="minorBidi"/>
               <w:noProof/>
               <w:kern w:val="2"/>
-              <w:sz w:val="24"/>
-              <w:szCs w:val="24"/>
+              <w14:ligatures w14:val="standardContextual"/>
             </w:rPr>
           </w:pPr>
           <w:r>
@@ -1309,83 +1307,59 @@
           <w:r>
             <w:fldChar w:fldCharType="separate"/>
           </w:r>
-          <w:hyperlink w:anchor="_Toc168723318" w:history="1">
+          <w:hyperlink w:anchor="_Toc169207698" w:history="1">
             <w:r>
               <w:rPr>
                 <w:rStyle w:val="Hyperlink"/>
-                <w:rFonts w:ascii="Times New Roman" w:hAnsi="Times New Roman"/>
-                <w:noProof/>
-                <w:sz w:val="24"/>
-                <w:szCs w:val="24"/>
+                <w:noProof/>
               </w:rPr>
               <w:t>KATA PENGANTAR</w:t>
             </w:r>
             <w:r>
               <w:rPr>
-                <w:rFonts w:ascii="Times New Roman" w:hAnsi="Times New Roman"/>
-                <w:noProof/>
-                <w:webHidden/>
-                <w:sz w:val="24"/>
-                <w:szCs w:val="24"/>
+                <w:noProof/>
+                <w:webHidden/>
               </w:rPr>
               <w:tab/>
             </w:r>
             <w:r>
               <w:rPr>
-                <w:rFonts w:ascii="Times New Roman" w:hAnsi="Times New Roman"/>
-                <w:noProof/>
-                <w:webHidden/>
-                <w:sz w:val="24"/>
-                <w:szCs w:val="24"/>
+                <w:noProof/>
+                <w:webHidden/>
               </w:rPr>
               <w:fldChar w:fldCharType="begin"/>
             </w:r>
             <w:r>
               <w:rPr>
-                <w:rFonts w:ascii="Times New Roman" w:hAnsi="Times New Roman"/>
-                <w:noProof/>
-                <w:webHidden/>
-                <w:sz w:val="24"/>
-                <w:szCs w:val="24"/>
-              </w:rPr>
-              <w:instrText xml:space="preserve"> PAGEREF _Toc168723318 \h </w:instrText>
-            </w:r>
-            <w:r>
-              <w:rPr>
-                <w:rFonts w:ascii="Times New Roman" w:hAnsi="Times New Roman"/>
-                <w:noProof/>
-                <w:webHidden/>
-                <w:sz w:val="24"/>
-                <w:szCs w:val="24"/>
-              </w:rPr>
-            </w:r>
-            <w:r>
-              <w:rPr>
-                <w:rFonts w:ascii="Times New Roman" w:hAnsi="Times New Roman"/>
-                <w:noProof/>
-                <w:webHidden/>
-                <w:sz w:val="24"/>
-                <w:szCs w:val="24"/>
+                <w:noProof/>
+                <w:webHidden/>
+              </w:rPr>
+              <w:instrText xml:space="preserve"> PAGEREF _Toc169207698 \h </w:instrText>
+            </w:r>
+            <w:r>
+              <w:rPr>
+                <w:noProof/>
+                <w:webHidden/>
+              </w:rPr>
+            </w:r>
+            <w:r>
+              <w:rPr>
+                <w:noProof/>
+                <w:webHidden/>
               </w:rPr>
               <w:fldChar w:fldCharType="separate"/>
             </w:r>
             <w:r>
               <w:rPr>
-                <w:rFonts w:ascii="Times New Roman" w:hAnsi="Times New Roman"/>
-                <w:noProof/>
-                <w:webHidden/>
-                <w:sz w:val="24"/>
-                <w:szCs w:val="24"/>
+                <w:noProof/>
+                <w:webHidden/>
               </w:rPr>
               <w:t>i</w:t>
             </w:r>
             <w:r>
               <w:rPr>
-                <w:rFonts w:ascii="Times New Roman" w:hAnsi="Times New Roman"/>
-                <w:noProof/>
-                <w:webHidden/>
-                <w:sz w:val="24"/>
-                <w:szCs w:val="24"/>
+                <w:noProof/>
+                <w:webHidden/>
               </w:rPr>
               <w:fldChar w:fldCharType="end"/>
             </w:r>
@@ -1397,92 +1371,66 @@
             <w:tabs>
               <w:tab w:val="right" w:leader="dot" w:pos="9016"/>
             </w:tabs>
-            <w:spacing w:after="0" w:line="360" w:lineRule="auto"/>
             <w:rPr>
-              <w:rFonts w:ascii="Times New Roman" w:hAnsi="Times New Roman"/>
+              <w:rFonts w:cstheme="minorBidi"/>
               <w:noProof/>
               <w:kern w:val="2"/>
-              <w:sz w:val="24"/>
-              <w:szCs w:val="24"/>
+              <w14:ligatures w14:val="standardContextual"/>
             </w:rPr>
           </w:pPr>
-          <w:hyperlink w:anchor="_Toc168723319" w:history="1">
+          <w:hyperlink w:anchor="_Toc169207699" w:history="1">
             <w:r>
               <w:rPr>
                 <w:rStyle w:val="Hyperlink"/>
-                <w:rFonts w:ascii="Times New Roman" w:hAnsi="Times New Roman"/>
-                <w:noProof/>
-                <w:sz w:val="24"/>
-                <w:szCs w:val="24"/>
+                <w:noProof/>
               </w:rPr>
               <w:t>DAFTAR ISI</w:t>
             </w:r>
             <w:r>
               <w:rPr>
-                <w:rFonts w:ascii="Times New Roman" w:hAnsi="Times New Roman"/>
-                <w:noProof/>
-                <w:webHidden/>
-                <w:sz w:val="24"/>
-                <w:szCs w:val="24"/>
+                <w:noProof/>
+                <w:webHidden/>
               </w:rPr>
               <w:tab/>
             </w:r>
             <w:r>
               <w:rPr>
-                <w:rFonts w:ascii="Times New Roman" w:hAnsi="Times New Roman"/>
-                <w:noProof/>
-                <w:webHidden/>
-                <w:sz w:val="24"/>
-                <w:szCs w:val="24"/>
+                <w:noProof/>
+                <w:webHidden/>
               </w:rPr>
               <w:fldChar w:fldCharType="begin"/>
             </w:r>
             <w:r>
               <w:rPr>
-                <w:rFonts w:ascii="Times New Roman" w:hAnsi="Times New Roman"/>
-                <w:noProof/>
-                <w:webHidden/>
-                <w:sz w:val="24"/>
-                <w:szCs w:val="24"/>
-              </w:rPr>
-              <w:instrText xml:space="preserve"> PAGEREF _Toc168723319 \h </w:instrText>
-            </w:r>
-            <w:r>
-              <w:rPr>
-                <w:rFonts w:ascii="Times New Roman" w:hAnsi="Times New Roman"/>
-                <w:noProof/>
-                <w:webHidden/>
-                <w:sz w:val="24"/>
-                <w:szCs w:val="24"/>
-              </w:rPr>
-            </w:r>
-            <w:r>
-              <w:rPr>
-                <w:rFonts w:ascii="Times New Roman" w:hAnsi="Times New Roman"/>
-                <w:noProof/>
-                <w:webHidden/>
-                <w:sz w:val="24"/>
-                <w:szCs w:val="24"/>
+                <w:noProof/>
+                <w:webHidden/>
+              </w:rPr>
+              <w:instrText xml:space="preserve"> PAGEREF _Toc169207699 \h </w:instrText>
+            </w:r>
+            <w:r>
+              <w:rPr>
+                <w:noProof/>
+                <w:webHidden/>
+              </w:rPr>
+            </w:r>
+            <w:r>
+              <w:rPr>
+                <w:noProof/>
+                <w:webHidden/>
               </w:rPr>
               <w:fldChar w:fldCharType="separate"/>
             </w:r>
             <w:r>
               <w:rPr>
-                <w:rFonts w:ascii="Times New Roman" w:hAnsi="Times New Roman"/>
-                <w:noProof/>
-                <w:webHidden/>
-                <w:sz w:val="24"/>
-                <w:szCs w:val="24"/>
+                <w:noProof/>
+                <w:webHidden/>
               </w:rPr>
               <w:t>ii</w:t>
             </w:r>
             <w:r>
               <w:rPr>
-                <w:rFonts w:ascii="Times New Roman" w:hAnsi="Times New Roman"/>
-                <w:noProof/>
-                <w:webHidden/>
-                <w:sz w:val="24"/>
-                <w:szCs w:val="24"/>
+                <w:noProof/>
+                <w:webHidden/>
               </w:rPr>
               <w:fldChar w:fldCharType="end"/>
             </w:r>
@@ -1494,16 +1442,17 @@
             <w:tabs>
               <w:tab w:val="right" w:leader="dot" w:pos="9016"/>
             </w:tabs>
-            <w:spacing w:after="0" w:line="360" w:lineRule="auto"/>
+            <w:spacing w:after="0"/>
             <w:rPr>
               <w:rFonts w:ascii="Times New Roman" w:hAnsi="Times New Roman"/>
               <w:noProof/>
               <w:kern w:val="2"/>
               <w:sz w:val="24"/>
               <w:szCs w:val="24"/>
+              <w14:ligatures w14:val="standardContextual"/>
             </w:rPr>
           </w:pPr>
-          <w:hyperlink w:anchor="_Toc168723320" w:history="1">
+          <w:hyperlink w:anchor="_Toc169207700" w:history="1">
             <w:r>
               <w:rPr>
                 <w:rStyle w:val="Hyperlink"/>
@@ -1542,7 +1491,7 @@
                 <w:sz w:val="24"/>
                 <w:szCs w:val="24"/>
               </w:rPr>
-              <w:instrText xml:space="preserve"> PAGEREF _Toc168723320 \h </w:instrText>
+              <w:instrText xml:space="preserve"> PAGEREF _Toc169207700 \h </w:instrText>
             </w:r>
             <w:r>
               <w:rPr>
@@ -1591,16 +1540,17 @@
             <w:tabs>
               <w:tab w:val="right" w:leader="dot" w:pos="9016"/>
             </w:tabs>
-            <w:spacing w:after="0" w:line="360" w:lineRule="auto"/>
+            <w:spacing w:after="0"/>
             <w:rPr>
               <w:rFonts w:ascii="Times New Roman" w:hAnsi="Times New Roman"/>
               <w:noProof/>
               <w:kern w:val="2"/>
               <w:sz w:val="24"/>
               <w:szCs w:val="24"/>
+              <w14:ligatures w14:val="standardContextual"/>
             </w:rPr>
           </w:pPr>
-          <w:hyperlink w:anchor="_Toc168723321" w:history="1">
+          <w:hyperlink w:anchor="_Toc169207701" w:history="1">
             <w:r>
               <w:rPr>
                 <w:rStyle w:val="Hyperlink"/>
@@ -1609,7 +1559,7 @@
                 <w:sz w:val="24"/>
                 <w:szCs w:val="24"/>
               </w:rPr>
-              <w:t>DAFTAR TABEL</w:t>
+              <w:t>BAB I</w:t>
             </w:r>
             <w:r>
               <w:rPr>
@@ -1639,7 +1589,7 @@
                 <w:sz w:val="24"/>
                 <w:szCs w:val="24"/>
               </w:rPr>
-              <w:instrText xml:space="preserve"> PAGEREF _Toc168723321 \h </w:instrText>
+              <w:instrText xml:space="preserve"> PAGEREF _Toc169207701 \h </w:instrText>
             </w:r>
             <w:r>
               <w:rPr>
@@ -1668,7 +1618,7 @@
                 <w:sz w:val="24"/>
                 <w:szCs w:val="24"/>
               </w:rPr>
-              <w:t>iv</w:t>
+              <w:t>1</w:t>
             </w:r>
             <w:r>
               <w:rPr>
@@ -1684,20 +1634,21 @@
         </w:p>
         <w:p>
           <w:pPr>
-            <w:pStyle w:val="TOC2"/>
+            <w:pStyle w:val="TOC1"/>
             <w:tabs>
               <w:tab w:val="right" w:leader="dot" w:pos="9016"/>
             </w:tabs>
-            <w:spacing w:after="0" w:line="360" w:lineRule="auto"/>
+            <w:spacing w:after="0"/>
             <w:rPr>
               <w:rFonts w:ascii="Times New Roman" w:hAnsi="Times New Roman"/>
               <w:noProof/>
               <w:kern w:val="2"/>
               <w:sz w:val="24"/>
               <w:szCs w:val="24"/>
+              <w14:ligatures w14:val="standardContextual"/>
             </w:rPr>
           </w:pPr>
-          <w:hyperlink w:anchor="_Toc168723322" w:history="1">
+          <w:hyperlink w:anchor="_Toc169207702" w:history="1">
             <w:r>
               <w:rPr>
                 <w:rStyle w:val="Hyperlink"/>
@@ -1706,7 +1657,7 @@
                 <w:sz w:val="24"/>
                 <w:szCs w:val="24"/>
               </w:rPr>
-              <w:t>BAB I</w:t>
+              <w:t>PENDAHULUAN</w:t>
             </w:r>
             <w:r>
               <w:rPr>
@@ -1736,104 +1687,7 @@
                 <w:sz w:val="24"/>
                 <w:szCs w:val="24"/>
               </w:rPr>
-              <w:instrText xml:space="preserve"> PAGEREF _Toc168723322 \h </w:instrText>
-            </w:r>
-            <w:r>
-              <w:rPr>
-                <w:rFonts w:ascii="Times New Roman" w:hAnsi="Times New Roman"/>
-                <w:noProof/>
-                <w:webHidden/>
-                <w:sz w:val="24"/>
-                <w:szCs w:val="24"/>
-              </w:rPr>
-            </w:r>
-            <w:r>
-              <w:rPr>
-                <w:rFonts w:ascii="Times New Roman" w:hAnsi="Times New Roman"/>
-                <w:noProof/>
-                <w:webHidden/>
-                <w:sz w:val="24"/>
-                <w:szCs w:val="24"/>
-              </w:rPr>
-              <w:fldChar w:fldCharType="separate"/>
-            </w:r>
-            <w:r>
-              <w:rPr>
-                <w:rFonts w:ascii="Times New Roman" w:hAnsi="Times New Roman"/>
-                <w:noProof/>
-                <w:webHidden/>
-                <w:sz w:val="24"/>
-                <w:szCs w:val="24"/>
-              </w:rPr>
-              <w:t>1</w:t>
-            </w:r>
-            <w:r>
-              <w:rPr>
-                <w:rFonts w:ascii="Times New Roman" w:hAnsi="Times New Roman"/>
-                <w:noProof/>
-                <w:webHidden/>
-                <w:sz w:val="24"/>
-                <w:szCs w:val="24"/>
-              </w:rPr>
-              <w:fldChar w:fldCharType="end"/>
-            </w:r>
-          </w:hyperlink>
-        </w:p>
-        <w:p>
-          <w:pPr>
-            <w:pStyle w:val="TOC2"/>
-            <w:tabs>
-              <w:tab w:val="right" w:leader="dot" w:pos="9016"/>
-            </w:tabs>
-            <w:spacing w:after="0" w:line="360" w:lineRule="auto"/>
-            <w:rPr>
-              <w:rFonts w:ascii="Times New Roman" w:hAnsi="Times New Roman"/>
-              <w:noProof/>
-              <w:kern w:val="2"/>
-              <w:sz w:val="24"/>
-              <w:szCs w:val="24"/>
-            </w:rPr>
-          </w:pPr>
-          <w:hyperlink w:anchor="_Toc168723323" w:history="1">
-            <w:r>
-              <w:rPr>
-                <w:rStyle w:val="Hyperlink"/>
-                <w:rFonts w:ascii="Times New Roman" w:hAnsi="Times New Roman"/>
-                <w:noProof/>
-                <w:sz w:val="24"/>
-                <w:szCs w:val="24"/>
-              </w:rPr>
-              <w:t>PENDAHULUAN</w:t>
-            </w:r>
-            <w:r>
-              <w:rPr>
-                <w:rFonts w:ascii="Times New Roman" w:hAnsi="Times New Roman"/>
-                <w:noProof/>
-                <w:webHidden/>
-                <w:sz w:val="24"/>
-                <w:szCs w:val="24"/>
-              </w:rPr>
-              <w:tab/>
-            </w:r>
-            <w:r>
-              <w:rPr>
-                <w:rFonts w:ascii="Times New Roman" w:hAnsi="Times New Roman"/>
-                <w:noProof/>
-                <w:webHidden/>
-                <w:sz w:val="24"/>
-                <w:szCs w:val="24"/>
-              </w:rPr>
-              <w:fldChar w:fldCharType="begin"/>
-            </w:r>
-            <w:r>
-              <w:rPr>
-                <w:rFonts w:ascii="Times New Roman" w:hAnsi="Times New Roman"/>
-                <w:noProof/>
-                <w:webHidden/>
-                <w:sz w:val="24"/>
-                <w:szCs w:val="24"/>
-              </w:rPr>
-              <w:instrText xml:space="preserve"> PAGEREF _Toc168723323 \h </w:instrText>
+              <w:instrText xml:space="preserve"> PAGEREF _Toc169207702 \h </w:instrText>
             </w:r>
             <w:r>
               <w:rPr>
@@ -1883,16 +1737,17 @@
               <w:tab w:val="left" w:pos="1100"/>
               <w:tab w:val="right" w:leader="dot" w:pos="9016"/>
             </w:tabs>
-            <w:spacing w:after="0" w:line="360" w:lineRule="auto"/>
+            <w:spacing w:after="0"/>
             <w:rPr>
               <w:rFonts w:ascii="Times New Roman" w:hAnsi="Times New Roman"/>
               <w:noProof/>
               <w:kern w:val="2"/>
               <w:sz w:val="24"/>
               <w:szCs w:val="24"/>
+              <w14:ligatures w14:val="standardContextual"/>
             </w:rPr>
           </w:pPr>
-          <w:hyperlink w:anchor="_Toc168723324" w:history="1">
+          <w:hyperlink w:anchor="_Toc169207703" w:history="1">
             <w:r>
               <w:rPr>
                 <w:rStyle w:val="Hyperlink"/>
@@ -1910,6 +1765,7 @@
                 <w:kern w:val="2"/>
                 <w:sz w:val="24"/>
                 <w:szCs w:val="24"/>
+                <w14:ligatures w14:val="standardContextual"/>
               </w:rPr>
               <w:tab/>
             </w:r>
@@ -1951,7 +1807,7 @@
                 <w:sz w:val="24"/>
                 <w:szCs w:val="24"/>
               </w:rPr>
-              <w:instrText xml:space="preserve"> PAGEREF _Toc168723324 \h </w:instrText>
+              <w:instrText xml:space="preserve"> PAGEREF _Toc169207703 \h </w:instrText>
             </w:r>
             <w:r>
               <w:rPr>
@@ -2001,16 +1857,17 @@
               <w:tab w:val="left" w:pos="1100"/>
               <w:tab w:val="right" w:leader="dot" w:pos="9016"/>
             </w:tabs>
-            <w:spacing w:after="0" w:line="360" w:lineRule="auto"/>
+            <w:spacing w:after="0"/>
             <w:rPr>
               <w:rFonts w:ascii="Times New Roman" w:hAnsi="Times New Roman"/>
               <w:noProof/>
               <w:kern w:val="2"/>
               <w:sz w:val="24"/>
               <w:szCs w:val="24"/>
+              <w14:ligatures w14:val="standardContextual"/>
             </w:rPr>
           </w:pPr>
-          <w:hyperlink w:anchor="_Toc168723325" w:history="1">
+          <w:hyperlink w:anchor="_Toc169207704" w:history="1">
             <w:r>
               <w:rPr>
                 <w:rStyle w:val="Hyperlink"/>
@@ -2028,6 +1885,7 @@
                 <w:kern w:val="2"/>
                 <w:sz w:val="24"/>
                 <w:szCs w:val="24"/>
+                <w14:ligatures w14:val="standardContextual"/>
               </w:rPr>
               <w:tab/>
             </w:r>
@@ -2069,7 +1927,7 @@
                 <w:sz w:val="24"/>
                 <w:szCs w:val="24"/>
               </w:rPr>
-              <w:instrText xml:space="preserve"> PAGEREF _Toc168723325 \h </w:instrText>
+              <w:instrText xml:space="preserve"> PAGEREF _Toc169207704 \h </w:instrText>
             </w:r>
             <w:r>
               <w:rPr>
@@ -2119,20 +1977,23 @@
               <w:tab w:val="left" w:pos="1100"/>
               <w:tab w:val="right" w:leader="dot" w:pos="9016"/>
             </w:tabs>
-            <w:spacing w:after="0" w:line="360" w:lineRule="auto"/>
+            <w:spacing w:after="0"/>
             <w:rPr>
               <w:rFonts w:ascii="Times New Roman" w:hAnsi="Times New Roman"/>
               <w:noProof/>
               <w:kern w:val="2"/>
               <w:sz w:val="24"/>
               <w:szCs w:val="24"/>
+              <w14:ligatures w14:val="standardContextual"/>
             </w:rPr>
           </w:pPr>
-          <w:hyperlink w:anchor="_Toc168723326" w:history="1">
+          <w:hyperlink w:anchor="_Toc169207705" w:history="1">
             <w:r>
               <w:rPr>
                 <w:rStyle w:val="Hyperlink"/>
                 <w:rFonts w:ascii="Times New Roman" w:hAnsi="Times New Roman"/>
+                <w:b/>
+                <w:bCs/>
                 <w:noProof/>
                 <w:sz w:val="24"/>
                 <w:szCs w:val="24"/>
@@ -2146,6 +2007,7 @@
                 <w:kern w:val="2"/>
                 <w:sz w:val="24"/>
                 <w:szCs w:val="24"/>
+                <w14:ligatures w14:val="standardContextual"/>
               </w:rPr>
               <w:tab/>
             </w:r>
@@ -2153,6 +2015,8 @@
               <w:rPr>
                 <w:rStyle w:val="Hyperlink"/>
                 <w:rFonts w:ascii="Times New Roman" w:hAnsi="Times New Roman"/>
+                <w:b/>
+                <w:bCs/>
                 <w:noProof/>
                 <w:sz w:val="24"/>
                 <w:szCs w:val="24"/>
@@ -2187,7 +2051,7 @@
                 <w:sz w:val="24"/>
                 <w:szCs w:val="24"/>
               </w:rPr>
-              <w:instrText xml:space="preserve"> PAGEREF _Toc168723326 \h </w:instrText>
+              <w:instrText xml:space="preserve"> PAGEREF _Toc169207705 \h </w:instrText>
             </w:r>
             <w:r>
               <w:rPr>
@@ -2237,20 +2101,23 @@
               <w:tab w:val="left" w:pos="1100"/>
               <w:tab w:val="right" w:leader="dot" w:pos="9016"/>
             </w:tabs>
-            <w:spacing w:after="0" w:line="360" w:lineRule="auto"/>
+            <w:spacing w:after="0"/>
             <w:rPr>
               <w:rFonts w:ascii="Times New Roman" w:hAnsi="Times New Roman"/>
               <w:noProof/>
               <w:kern w:val="2"/>
               <w:sz w:val="24"/>
               <w:szCs w:val="24"/>
+              <w14:ligatures w14:val="standardContextual"/>
             </w:rPr>
           </w:pPr>
-          <w:hyperlink w:anchor="_Toc168723327" w:history="1">
+          <w:hyperlink w:anchor="_Toc169207706" w:history="1">
             <w:r>
               <w:rPr>
                 <w:rStyle w:val="Hyperlink"/>
                 <w:rFonts w:ascii="Times New Roman" w:hAnsi="Times New Roman"/>
+                <w:b/>
+                <w:bCs/>
                 <w:noProof/>
                 <w:sz w:val="24"/>
                 <w:szCs w:val="24"/>
@@ -2264,6 +2131,7 @@
                 <w:kern w:val="2"/>
                 <w:sz w:val="24"/>
                 <w:szCs w:val="24"/>
+                <w14:ligatures w14:val="standardContextual"/>
               </w:rPr>
               <w:tab/>
             </w:r>
@@ -2271,6 +2139,8 @@
               <w:rPr>
                 <w:rStyle w:val="Hyperlink"/>
                 <w:rFonts w:ascii="Times New Roman" w:hAnsi="Times New Roman"/>
+                <w:b/>
+                <w:bCs/>
                 <w:noProof/>
                 <w:sz w:val="24"/>
                 <w:szCs w:val="24"/>
@@ -2305,7 +2175,7 @@
                 <w:sz w:val="24"/>
                 <w:szCs w:val="24"/>
               </w:rPr>
-              <w:instrText xml:space="preserve"> PAGEREF _Toc168723327 \h </w:instrText>
+              <w:instrText xml:space="preserve"> PAGEREF _Toc169207706 \h </w:instrText>
             </w:r>
             <w:r>
               <w:rPr>
@@ -2334,7 +2204,7 @@
                 <w:sz w:val="24"/>
                 <w:szCs w:val="24"/>
               </w:rPr>
-              <w:t>2</w:t>
+              <w:t>1</w:t>
             </w:r>
             <w:r>
               <w:rPr>
@@ -2354,16 +2224,17 @@
             <w:tabs>
               <w:tab w:val="right" w:leader="dot" w:pos="9016"/>
             </w:tabs>
-            <w:spacing w:after="0" w:line="360" w:lineRule="auto"/>
+            <w:spacing w:after="0"/>
             <w:rPr>
               <w:rFonts w:ascii="Times New Roman" w:hAnsi="Times New Roman"/>
               <w:noProof/>
               <w:kern w:val="2"/>
               <w:sz w:val="24"/>
               <w:szCs w:val="24"/>
+              <w14:ligatures w14:val="standardContextual"/>
             </w:rPr>
           </w:pPr>
-          <w:hyperlink w:anchor="_Toc168723328" w:history="1">
+          <w:hyperlink w:anchor="_Toc169207707" w:history="1">
             <w:r>
               <w:rPr>
                 <w:rStyle w:val="Hyperlink"/>
@@ -2402,7 +2273,7 @@
                 <w:sz w:val="24"/>
                 <w:szCs w:val="24"/>
               </w:rPr>
-              <w:instrText xml:space="preserve"> PAGEREF _Toc168723328 \h </w:instrText>
+              <w:instrText xml:space="preserve"> PAGEREF _Toc169207707 \h </w:instrText>
             </w:r>
             <w:r>
               <w:rPr>
@@ -2451,16 +2322,17 @@
             <w:tabs>
               <w:tab w:val="right" w:leader="dot" w:pos="9016"/>
             </w:tabs>
-            <w:spacing w:after="0" w:line="360" w:lineRule="auto"/>
+            <w:spacing w:after="0"/>
             <w:rPr>
               <w:rFonts w:ascii="Times New Roman" w:hAnsi="Times New Roman"/>
               <w:noProof/>
               <w:kern w:val="2"/>
               <w:sz w:val="24"/>
               <w:szCs w:val="24"/>
+              <w14:ligatures w14:val="standardContextual"/>
             </w:rPr>
           </w:pPr>
-          <w:hyperlink w:anchor="_Toc168723329" w:history="1">
+          <w:hyperlink w:anchor="_Toc169207708" w:history="1">
             <w:r>
               <w:rPr>
                 <w:rStyle w:val="Hyperlink"/>
@@ -2499,7 +2371,7 @@
                 <w:sz w:val="24"/>
                 <w:szCs w:val="24"/>
               </w:rPr>
-              <w:instrText xml:space="preserve"> PAGEREF _Toc168723329 \h </w:instrText>
+              <w:instrText xml:space="preserve"> PAGEREF _Toc169207708 \h </w:instrText>
             </w:r>
             <w:r>
               <w:rPr>
@@ -2529,6 +2401,1046 @@
                 <w:szCs w:val="24"/>
               </w:rPr>
               <w:t>3</w:t>
+            </w:r>
+            <w:r>
+              <w:rPr>
+                <w:rFonts w:ascii="Times New Roman" w:hAnsi="Times New Roman"/>
+                <w:noProof/>
+                <w:webHidden/>
+                <w:sz w:val="24"/>
+                <w:szCs w:val="24"/>
+              </w:rPr>
+              <w:fldChar w:fldCharType="end"/>
+            </w:r>
+          </w:hyperlink>
+        </w:p>
+        <w:p>
+          <w:pPr>
+            <w:pStyle w:val="TOC2"/>
+            <w:tabs>
+              <w:tab w:val="left" w:pos="880"/>
+              <w:tab w:val="right" w:leader="dot" w:pos="9016"/>
+            </w:tabs>
+            <w:spacing w:after="0"/>
+            <w:rPr>
+              <w:rFonts w:ascii="Times New Roman" w:hAnsi="Times New Roman"/>
+              <w:noProof/>
+              <w:kern w:val="2"/>
+              <w:sz w:val="24"/>
+              <w:szCs w:val="24"/>
+              <w14:ligatures w14:val="standardContextual"/>
+            </w:rPr>
+          </w:pPr>
+          <w:hyperlink w:anchor="_Toc169207709" w:history="1">
+            <w:r>
+              <w:rPr>
+                <w:rStyle w:val="Hyperlink"/>
+                <w:rFonts w:ascii="Times New Roman" w:hAnsi="Times New Roman"/>
+                <w:bCs/>
+                <w:noProof/>
+                <w:sz w:val="24"/>
+                <w:szCs w:val="24"/>
+              </w:rPr>
+              <w:t>2.1</w:t>
+            </w:r>
+            <w:r>
+              <w:rPr>
+                <w:rFonts w:ascii="Times New Roman" w:hAnsi="Times New Roman"/>
+                <w:noProof/>
+                <w:kern w:val="2"/>
+                <w:sz w:val="24"/>
+                <w:szCs w:val="24"/>
+                <w14:ligatures w14:val="standardContextual"/>
+              </w:rPr>
+              <w:tab/>
+            </w:r>
+            <w:r>
+              <w:rPr>
+                <w:rStyle w:val="Hyperlink"/>
+                <w:rFonts w:ascii="Times New Roman" w:hAnsi="Times New Roman"/>
+                <w:noProof/>
+                <w:sz w:val="24"/>
+                <w:szCs w:val="24"/>
+              </w:rPr>
+              <w:t>Menganalisis Kebutuhan</w:t>
+            </w:r>
+            <w:r>
+              <w:rPr>
+                <w:rFonts w:ascii="Times New Roman" w:hAnsi="Times New Roman"/>
+                <w:noProof/>
+                <w:webHidden/>
+                <w:sz w:val="24"/>
+                <w:szCs w:val="24"/>
+              </w:rPr>
+              <w:tab/>
+            </w:r>
+            <w:r>
+              <w:rPr>
+                <w:rFonts w:ascii="Times New Roman" w:hAnsi="Times New Roman"/>
+                <w:noProof/>
+                <w:webHidden/>
+                <w:sz w:val="24"/>
+                <w:szCs w:val="24"/>
+              </w:rPr>
+              <w:fldChar w:fldCharType="begin"/>
+            </w:r>
+            <w:r>
+              <w:rPr>
+                <w:rFonts w:ascii="Times New Roman" w:hAnsi="Times New Roman"/>
+                <w:noProof/>
+                <w:webHidden/>
+                <w:sz w:val="24"/>
+                <w:szCs w:val="24"/>
+              </w:rPr>
+              <w:instrText xml:space="preserve"> PAGEREF _Toc169207709 \h </w:instrText>
+            </w:r>
+            <w:r>
+              <w:rPr>
+                <w:rFonts w:ascii="Times New Roman" w:hAnsi="Times New Roman"/>
+                <w:noProof/>
+                <w:webHidden/>
+                <w:sz w:val="24"/>
+                <w:szCs w:val="24"/>
+              </w:rPr>
+            </w:r>
+            <w:r>
+              <w:rPr>
+                <w:rFonts w:ascii="Times New Roman" w:hAnsi="Times New Roman"/>
+                <w:noProof/>
+                <w:webHidden/>
+                <w:sz w:val="24"/>
+                <w:szCs w:val="24"/>
+              </w:rPr>
+              <w:fldChar w:fldCharType="separate"/>
+            </w:r>
+            <w:r>
+              <w:rPr>
+                <w:rFonts w:ascii="Times New Roman" w:hAnsi="Times New Roman"/>
+                <w:noProof/>
+                <w:webHidden/>
+                <w:sz w:val="24"/>
+                <w:szCs w:val="24"/>
+              </w:rPr>
+              <w:t>3</w:t>
+            </w:r>
+            <w:r>
+              <w:rPr>
+                <w:rFonts w:ascii="Times New Roman" w:hAnsi="Times New Roman"/>
+                <w:noProof/>
+                <w:webHidden/>
+                <w:sz w:val="24"/>
+                <w:szCs w:val="24"/>
+              </w:rPr>
+              <w:fldChar w:fldCharType="end"/>
+            </w:r>
+          </w:hyperlink>
+        </w:p>
+        <w:p>
+          <w:pPr>
+            <w:pStyle w:val="TOC2"/>
+            <w:tabs>
+              <w:tab w:val="left" w:pos="880"/>
+              <w:tab w:val="right" w:leader="dot" w:pos="9016"/>
+            </w:tabs>
+            <w:spacing w:after="0"/>
+            <w:rPr>
+              <w:rFonts w:ascii="Times New Roman" w:hAnsi="Times New Roman"/>
+              <w:noProof/>
+              <w:kern w:val="2"/>
+              <w:sz w:val="24"/>
+              <w:szCs w:val="24"/>
+              <w14:ligatures w14:val="standardContextual"/>
+            </w:rPr>
+          </w:pPr>
+          <w:hyperlink w:anchor="_Toc169207710" w:history="1">
+            <w:r>
+              <w:rPr>
+                <w:rStyle w:val="Hyperlink"/>
+                <w:rFonts w:ascii="Times New Roman" w:hAnsi="Times New Roman"/>
+                <w:bCs/>
+                <w:noProof/>
+                <w:sz w:val="24"/>
+                <w:szCs w:val="24"/>
+              </w:rPr>
+              <w:t>2.2</w:t>
+            </w:r>
+            <w:r>
+              <w:rPr>
+                <w:rFonts w:ascii="Times New Roman" w:hAnsi="Times New Roman"/>
+                <w:noProof/>
+                <w:kern w:val="2"/>
+                <w:sz w:val="24"/>
+                <w:szCs w:val="24"/>
+                <w14:ligatures w14:val="standardContextual"/>
+              </w:rPr>
+              <w:tab/>
+            </w:r>
+            <w:r>
+              <w:rPr>
+                <w:rStyle w:val="Hyperlink"/>
+                <w:rFonts w:ascii="Times New Roman" w:hAnsi="Times New Roman"/>
+                <w:noProof/>
+                <w:sz w:val="24"/>
+                <w:szCs w:val="24"/>
+              </w:rPr>
+              <w:t>Membuat Desain</w:t>
+            </w:r>
+            <w:r>
+              <w:rPr>
+                <w:rFonts w:ascii="Times New Roman" w:hAnsi="Times New Roman"/>
+                <w:noProof/>
+                <w:webHidden/>
+                <w:sz w:val="24"/>
+                <w:szCs w:val="24"/>
+              </w:rPr>
+              <w:tab/>
+            </w:r>
+            <w:r>
+              <w:rPr>
+                <w:rFonts w:ascii="Times New Roman" w:hAnsi="Times New Roman"/>
+                <w:noProof/>
+                <w:webHidden/>
+                <w:sz w:val="24"/>
+                <w:szCs w:val="24"/>
+              </w:rPr>
+              <w:fldChar w:fldCharType="begin"/>
+            </w:r>
+            <w:r>
+              <w:rPr>
+                <w:rFonts w:ascii="Times New Roman" w:hAnsi="Times New Roman"/>
+                <w:noProof/>
+                <w:webHidden/>
+                <w:sz w:val="24"/>
+                <w:szCs w:val="24"/>
+              </w:rPr>
+              <w:instrText xml:space="preserve"> PAGEREF _Toc169207710 \h </w:instrText>
+            </w:r>
+            <w:r>
+              <w:rPr>
+                <w:rFonts w:ascii="Times New Roman" w:hAnsi="Times New Roman"/>
+                <w:noProof/>
+                <w:webHidden/>
+                <w:sz w:val="24"/>
+                <w:szCs w:val="24"/>
+              </w:rPr>
+            </w:r>
+            <w:r>
+              <w:rPr>
+                <w:rFonts w:ascii="Times New Roman" w:hAnsi="Times New Roman"/>
+                <w:noProof/>
+                <w:webHidden/>
+                <w:sz w:val="24"/>
+                <w:szCs w:val="24"/>
+              </w:rPr>
+              <w:fldChar w:fldCharType="separate"/>
+            </w:r>
+            <w:r>
+              <w:rPr>
+                <w:rFonts w:ascii="Times New Roman" w:hAnsi="Times New Roman"/>
+                <w:noProof/>
+                <w:webHidden/>
+                <w:sz w:val="24"/>
+                <w:szCs w:val="24"/>
+              </w:rPr>
+              <w:t>3</w:t>
+            </w:r>
+            <w:r>
+              <w:rPr>
+                <w:rFonts w:ascii="Times New Roman" w:hAnsi="Times New Roman"/>
+                <w:noProof/>
+                <w:webHidden/>
+                <w:sz w:val="24"/>
+                <w:szCs w:val="24"/>
+              </w:rPr>
+              <w:fldChar w:fldCharType="end"/>
+            </w:r>
+          </w:hyperlink>
+        </w:p>
+        <w:p>
+          <w:pPr>
+            <w:pStyle w:val="TOC2"/>
+            <w:tabs>
+              <w:tab w:val="left" w:pos="880"/>
+              <w:tab w:val="right" w:leader="dot" w:pos="9016"/>
+            </w:tabs>
+            <w:spacing w:after="0"/>
+            <w:rPr>
+              <w:rFonts w:ascii="Times New Roman" w:hAnsi="Times New Roman"/>
+              <w:noProof/>
+              <w:kern w:val="2"/>
+              <w:sz w:val="24"/>
+              <w:szCs w:val="24"/>
+              <w14:ligatures w14:val="standardContextual"/>
+            </w:rPr>
+          </w:pPr>
+          <w:hyperlink w:anchor="_Toc169207711" w:history="1">
+            <w:r>
+              <w:rPr>
+                <w:rStyle w:val="Hyperlink"/>
+                <w:rFonts w:ascii="Times New Roman" w:hAnsi="Times New Roman"/>
+                <w:bCs/>
+                <w:noProof/>
+                <w:sz w:val="24"/>
+                <w:szCs w:val="24"/>
+              </w:rPr>
+              <w:t>2.3</w:t>
+            </w:r>
+            <w:r>
+              <w:rPr>
+                <w:rFonts w:ascii="Times New Roman" w:hAnsi="Times New Roman"/>
+                <w:noProof/>
+                <w:kern w:val="2"/>
+                <w:sz w:val="24"/>
+                <w:szCs w:val="24"/>
+                <w14:ligatures w14:val="standardContextual"/>
+              </w:rPr>
+              <w:tab/>
+            </w:r>
+            <w:r>
+              <w:rPr>
+                <w:rStyle w:val="Hyperlink"/>
+                <w:rFonts w:ascii="Times New Roman" w:hAnsi="Times New Roman"/>
+                <w:noProof/>
+                <w:sz w:val="24"/>
+                <w:szCs w:val="24"/>
+              </w:rPr>
+              <w:t>Kode Program</w:t>
+            </w:r>
+            <w:r>
+              <w:rPr>
+                <w:rFonts w:ascii="Times New Roman" w:hAnsi="Times New Roman"/>
+                <w:noProof/>
+                <w:webHidden/>
+                <w:sz w:val="24"/>
+                <w:szCs w:val="24"/>
+              </w:rPr>
+              <w:tab/>
+            </w:r>
+            <w:r>
+              <w:rPr>
+                <w:rFonts w:ascii="Times New Roman" w:hAnsi="Times New Roman"/>
+                <w:noProof/>
+                <w:webHidden/>
+                <w:sz w:val="24"/>
+                <w:szCs w:val="24"/>
+              </w:rPr>
+              <w:fldChar w:fldCharType="begin"/>
+            </w:r>
+            <w:r>
+              <w:rPr>
+                <w:rFonts w:ascii="Times New Roman" w:hAnsi="Times New Roman"/>
+                <w:noProof/>
+                <w:webHidden/>
+                <w:sz w:val="24"/>
+                <w:szCs w:val="24"/>
+              </w:rPr>
+              <w:instrText xml:space="preserve"> PAGEREF _Toc169207711 \h </w:instrText>
+            </w:r>
+            <w:r>
+              <w:rPr>
+                <w:rFonts w:ascii="Times New Roman" w:hAnsi="Times New Roman"/>
+                <w:noProof/>
+                <w:webHidden/>
+                <w:sz w:val="24"/>
+                <w:szCs w:val="24"/>
+              </w:rPr>
+            </w:r>
+            <w:r>
+              <w:rPr>
+                <w:rFonts w:ascii="Times New Roman" w:hAnsi="Times New Roman"/>
+                <w:noProof/>
+                <w:webHidden/>
+                <w:sz w:val="24"/>
+                <w:szCs w:val="24"/>
+              </w:rPr>
+              <w:fldChar w:fldCharType="separate"/>
+            </w:r>
+            <w:r>
+              <w:rPr>
+                <w:rFonts w:ascii="Times New Roman" w:hAnsi="Times New Roman"/>
+                <w:noProof/>
+                <w:webHidden/>
+                <w:sz w:val="24"/>
+                <w:szCs w:val="24"/>
+              </w:rPr>
+              <w:t>3</w:t>
+            </w:r>
+            <w:r>
+              <w:rPr>
+                <w:rFonts w:ascii="Times New Roman" w:hAnsi="Times New Roman"/>
+                <w:noProof/>
+                <w:webHidden/>
+                <w:sz w:val="24"/>
+                <w:szCs w:val="24"/>
+              </w:rPr>
+              <w:fldChar w:fldCharType="end"/>
+            </w:r>
+          </w:hyperlink>
+        </w:p>
+        <w:p>
+          <w:pPr>
+            <w:pStyle w:val="TOC3"/>
+            <w:tabs>
+              <w:tab w:val="left" w:pos="1320"/>
+              <w:tab w:val="right" w:leader="dot" w:pos="9016"/>
+            </w:tabs>
+            <w:spacing w:after="0"/>
+            <w:rPr>
+              <w:rFonts w:ascii="Times New Roman" w:hAnsi="Times New Roman"/>
+              <w:noProof/>
+              <w:kern w:val="2"/>
+              <w:sz w:val="24"/>
+              <w:szCs w:val="24"/>
+              <w14:ligatures w14:val="standardContextual"/>
+            </w:rPr>
+          </w:pPr>
+          <w:hyperlink w:anchor="_Toc169207712" w:history="1">
+            <w:r>
+              <w:rPr>
+                <w:rStyle w:val="Hyperlink"/>
+                <w:rFonts w:ascii="Times New Roman" w:hAnsi="Times New Roman"/>
+                <w:noProof/>
+                <w:sz w:val="24"/>
+                <w:szCs w:val="24"/>
+              </w:rPr>
+              <w:t>2.3.1</w:t>
+            </w:r>
+            <w:r>
+              <w:rPr>
+                <w:rFonts w:ascii="Times New Roman" w:hAnsi="Times New Roman"/>
+                <w:noProof/>
+                <w:kern w:val="2"/>
+                <w:sz w:val="24"/>
+                <w:szCs w:val="24"/>
+                <w14:ligatures w14:val="standardContextual"/>
+              </w:rPr>
+              <w:tab/>
+            </w:r>
+            <w:r>
+              <w:rPr>
+                <w:rStyle w:val="Hyperlink"/>
+                <w:rFonts w:ascii="Times New Roman" w:hAnsi="Times New Roman"/>
+                <w:noProof/>
+                <w:sz w:val="24"/>
+                <w:szCs w:val="24"/>
+              </w:rPr>
+              <w:t>Model</w:t>
+            </w:r>
+            <w:r>
+              <w:rPr>
+                <w:rFonts w:ascii="Times New Roman" w:hAnsi="Times New Roman"/>
+                <w:noProof/>
+                <w:webHidden/>
+                <w:sz w:val="24"/>
+                <w:szCs w:val="24"/>
+              </w:rPr>
+              <w:tab/>
+            </w:r>
+            <w:r>
+              <w:rPr>
+                <w:rFonts w:ascii="Times New Roman" w:hAnsi="Times New Roman"/>
+                <w:noProof/>
+                <w:webHidden/>
+                <w:sz w:val="24"/>
+                <w:szCs w:val="24"/>
+              </w:rPr>
+              <w:fldChar w:fldCharType="begin"/>
+            </w:r>
+            <w:r>
+              <w:rPr>
+                <w:rFonts w:ascii="Times New Roman" w:hAnsi="Times New Roman"/>
+                <w:noProof/>
+                <w:webHidden/>
+                <w:sz w:val="24"/>
+                <w:szCs w:val="24"/>
+              </w:rPr>
+              <w:instrText xml:space="preserve"> PAGEREF _Toc169207712 \h </w:instrText>
+            </w:r>
+            <w:r>
+              <w:rPr>
+                <w:rFonts w:ascii="Times New Roman" w:hAnsi="Times New Roman"/>
+                <w:noProof/>
+                <w:webHidden/>
+                <w:sz w:val="24"/>
+                <w:szCs w:val="24"/>
+              </w:rPr>
+            </w:r>
+            <w:r>
+              <w:rPr>
+                <w:rFonts w:ascii="Times New Roman" w:hAnsi="Times New Roman"/>
+                <w:noProof/>
+                <w:webHidden/>
+                <w:sz w:val="24"/>
+                <w:szCs w:val="24"/>
+              </w:rPr>
+              <w:fldChar w:fldCharType="separate"/>
+            </w:r>
+            <w:r>
+              <w:rPr>
+                <w:rFonts w:ascii="Times New Roman" w:hAnsi="Times New Roman"/>
+                <w:noProof/>
+                <w:webHidden/>
+                <w:sz w:val="24"/>
+                <w:szCs w:val="24"/>
+              </w:rPr>
+              <w:t>3</w:t>
+            </w:r>
+            <w:r>
+              <w:rPr>
+                <w:rFonts w:ascii="Times New Roman" w:hAnsi="Times New Roman"/>
+                <w:noProof/>
+                <w:webHidden/>
+                <w:sz w:val="24"/>
+                <w:szCs w:val="24"/>
+              </w:rPr>
+              <w:fldChar w:fldCharType="end"/>
+            </w:r>
+          </w:hyperlink>
+        </w:p>
+        <w:p>
+          <w:pPr>
+            <w:pStyle w:val="TOC3"/>
+            <w:tabs>
+              <w:tab w:val="left" w:pos="1320"/>
+              <w:tab w:val="right" w:leader="dot" w:pos="9016"/>
+            </w:tabs>
+            <w:spacing w:after="0"/>
+            <w:rPr>
+              <w:rFonts w:ascii="Times New Roman" w:hAnsi="Times New Roman"/>
+              <w:noProof/>
+              <w:kern w:val="2"/>
+              <w:sz w:val="24"/>
+              <w:szCs w:val="24"/>
+              <w14:ligatures w14:val="standardContextual"/>
+            </w:rPr>
+          </w:pPr>
+          <w:hyperlink w:anchor="_Toc169207713" w:history="1">
+            <w:r>
+              <w:rPr>
+                <w:rStyle w:val="Hyperlink"/>
+                <w:rFonts w:ascii="Times New Roman" w:hAnsi="Times New Roman"/>
+                <w:noProof/>
+                <w:sz w:val="24"/>
+                <w:szCs w:val="24"/>
+              </w:rPr>
+              <w:t>2.3.2</w:t>
+            </w:r>
+            <w:r>
+              <w:rPr>
+                <w:rFonts w:ascii="Times New Roman" w:hAnsi="Times New Roman"/>
+                <w:noProof/>
+                <w:kern w:val="2"/>
+                <w:sz w:val="24"/>
+                <w:szCs w:val="24"/>
+                <w14:ligatures w14:val="standardContextual"/>
+              </w:rPr>
+              <w:tab/>
+            </w:r>
+            <w:r>
+              <w:rPr>
+                <w:rStyle w:val="Hyperlink"/>
+                <w:rFonts w:ascii="Times New Roman" w:hAnsi="Times New Roman"/>
+                <w:noProof/>
+                <w:sz w:val="24"/>
+                <w:szCs w:val="24"/>
+              </w:rPr>
+              <w:t>View</w:t>
+            </w:r>
+            <w:r>
+              <w:rPr>
+                <w:rFonts w:ascii="Times New Roman" w:hAnsi="Times New Roman"/>
+                <w:noProof/>
+                <w:webHidden/>
+                <w:sz w:val="24"/>
+                <w:szCs w:val="24"/>
+              </w:rPr>
+              <w:tab/>
+            </w:r>
+            <w:r>
+              <w:rPr>
+                <w:rFonts w:ascii="Times New Roman" w:hAnsi="Times New Roman"/>
+                <w:noProof/>
+                <w:webHidden/>
+                <w:sz w:val="24"/>
+                <w:szCs w:val="24"/>
+              </w:rPr>
+              <w:fldChar w:fldCharType="begin"/>
+            </w:r>
+            <w:r>
+              <w:rPr>
+                <w:rFonts w:ascii="Times New Roman" w:hAnsi="Times New Roman"/>
+                <w:noProof/>
+                <w:webHidden/>
+                <w:sz w:val="24"/>
+                <w:szCs w:val="24"/>
+              </w:rPr>
+              <w:instrText xml:space="preserve"> PAGEREF _Toc169207713 \h </w:instrText>
+            </w:r>
+            <w:r>
+              <w:rPr>
+                <w:rFonts w:ascii="Times New Roman" w:hAnsi="Times New Roman"/>
+                <w:noProof/>
+                <w:webHidden/>
+                <w:sz w:val="24"/>
+                <w:szCs w:val="24"/>
+              </w:rPr>
+            </w:r>
+            <w:r>
+              <w:rPr>
+                <w:rFonts w:ascii="Times New Roman" w:hAnsi="Times New Roman"/>
+                <w:noProof/>
+                <w:webHidden/>
+                <w:sz w:val="24"/>
+                <w:szCs w:val="24"/>
+              </w:rPr>
+              <w:fldChar w:fldCharType="separate"/>
+            </w:r>
+            <w:r>
+              <w:rPr>
+                <w:rFonts w:ascii="Times New Roman" w:hAnsi="Times New Roman"/>
+                <w:noProof/>
+                <w:webHidden/>
+                <w:sz w:val="24"/>
+                <w:szCs w:val="24"/>
+              </w:rPr>
+              <w:t>3</w:t>
+            </w:r>
+            <w:r>
+              <w:rPr>
+                <w:rFonts w:ascii="Times New Roman" w:hAnsi="Times New Roman"/>
+                <w:noProof/>
+                <w:webHidden/>
+                <w:sz w:val="24"/>
+                <w:szCs w:val="24"/>
+              </w:rPr>
+              <w:fldChar w:fldCharType="end"/>
+            </w:r>
+          </w:hyperlink>
+        </w:p>
+        <w:p>
+          <w:pPr>
+            <w:pStyle w:val="TOC3"/>
+            <w:tabs>
+              <w:tab w:val="left" w:pos="1320"/>
+              <w:tab w:val="right" w:leader="dot" w:pos="9016"/>
+            </w:tabs>
+            <w:spacing w:after="0"/>
+            <w:rPr>
+              <w:rFonts w:ascii="Times New Roman" w:hAnsi="Times New Roman"/>
+              <w:noProof/>
+              <w:kern w:val="2"/>
+              <w:sz w:val="24"/>
+              <w:szCs w:val="24"/>
+              <w14:ligatures w14:val="standardContextual"/>
+            </w:rPr>
+          </w:pPr>
+          <w:hyperlink w:anchor="_Toc169207714" w:history="1">
+            <w:r>
+              <w:rPr>
+                <w:rStyle w:val="Hyperlink"/>
+                <w:rFonts w:ascii="Times New Roman" w:hAnsi="Times New Roman"/>
+                <w:noProof/>
+                <w:sz w:val="24"/>
+                <w:szCs w:val="24"/>
+              </w:rPr>
+              <w:t>2.3.3</w:t>
+            </w:r>
+            <w:r>
+              <w:rPr>
+                <w:rFonts w:ascii="Times New Roman" w:hAnsi="Times New Roman"/>
+                <w:noProof/>
+                <w:kern w:val="2"/>
+                <w:sz w:val="24"/>
+                <w:szCs w:val="24"/>
+                <w14:ligatures w14:val="standardContextual"/>
+              </w:rPr>
+              <w:tab/>
+            </w:r>
+            <w:r>
+              <w:rPr>
+                <w:rStyle w:val="Hyperlink"/>
+                <w:rFonts w:ascii="Times New Roman" w:hAnsi="Times New Roman"/>
+                <w:noProof/>
+                <w:sz w:val="24"/>
+                <w:szCs w:val="24"/>
+              </w:rPr>
+              <w:t>Controller</w:t>
+            </w:r>
+            <w:r>
+              <w:rPr>
+                <w:rFonts w:ascii="Times New Roman" w:hAnsi="Times New Roman"/>
+                <w:noProof/>
+                <w:webHidden/>
+                <w:sz w:val="24"/>
+                <w:szCs w:val="24"/>
+              </w:rPr>
+              <w:tab/>
+            </w:r>
+            <w:r>
+              <w:rPr>
+                <w:rFonts w:ascii="Times New Roman" w:hAnsi="Times New Roman"/>
+                <w:noProof/>
+                <w:webHidden/>
+                <w:sz w:val="24"/>
+                <w:szCs w:val="24"/>
+              </w:rPr>
+              <w:fldChar w:fldCharType="begin"/>
+            </w:r>
+            <w:r>
+              <w:rPr>
+                <w:rFonts w:ascii="Times New Roman" w:hAnsi="Times New Roman"/>
+                <w:noProof/>
+                <w:webHidden/>
+                <w:sz w:val="24"/>
+                <w:szCs w:val="24"/>
+              </w:rPr>
+              <w:instrText xml:space="preserve"> PAGEREF _Toc169207714 \h </w:instrText>
+            </w:r>
+            <w:r>
+              <w:rPr>
+                <w:rFonts w:ascii="Times New Roman" w:hAnsi="Times New Roman"/>
+                <w:noProof/>
+                <w:webHidden/>
+                <w:sz w:val="24"/>
+                <w:szCs w:val="24"/>
+              </w:rPr>
+            </w:r>
+            <w:r>
+              <w:rPr>
+                <w:rFonts w:ascii="Times New Roman" w:hAnsi="Times New Roman"/>
+                <w:noProof/>
+                <w:webHidden/>
+                <w:sz w:val="24"/>
+                <w:szCs w:val="24"/>
+              </w:rPr>
+              <w:fldChar w:fldCharType="separate"/>
+            </w:r>
+            <w:r>
+              <w:rPr>
+                <w:rFonts w:ascii="Times New Roman" w:hAnsi="Times New Roman"/>
+                <w:noProof/>
+                <w:webHidden/>
+                <w:sz w:val="24"/>
+                <w:szCs w:val="24"/>
+              </w:rPr>
+              <w:t>3</w:t>
+            </w:r>
+            <w:r>
+              <w:rPr>
+                <w:rFonts w:ascii="Times New Roman" w:hAnsi="Times New Roman"/>
+                <w:noProof/>
+                <w:webHidden/>
+                <w:sz w:val="24"/>
+                <w:szCs w:val="24"/>
+              </w:rPr>
+              <w:fldChar w:fldCharType="end"/>
+            </w:r>
+          </w:hyperlink>
+        </w:p>
+        <w:p>
+          <w:pPr>
+            <w:pStyle w:val="TOC2"/>
+            <w:tabs>
+              <w:tab w:val="left" w:pos="880"/>
+              <w:tab w:val="right" w:leader="dot" w:pos="9016"/>
+            </w:tabs>
+            <w:spacing w:after="0"/>
+            <w:rPr>
+              <w:rFonts w:ascii="Times New Roman" w:hAnsi="Times New Roman"/>
+              <w:noProof/>
+              <w:kern w:val="2"/>
+              <w:sz w:val="24"/>
+              <w:szCs w:val="24"/>
+              <w14:ligatures w14:val="standardContextual"/>
+            </w:rPr>
+          </w:pPr>
+          <w:hyperlink w:anchor="_Toc169207715" w:history="1">
+            <w:r>
+              <w:rPr>
+                <w:rStyle w:val="Hyperlink"/>
+                <w:rFonts w:ascii="Times New Roman" w:hAnsi="Times New Roman"/>
+                <w:bCs/>
+                <w:noProof/>
+                <w:sz w:val="24"/>
+                <w:szCs w:val="24"/>
+              </w:rPr>
+              <w:t>2.4</w:t>
+            </w:r>
+            <w:r>
+              <w:rPr>
+                <w:rFonts w:ascii="Times New Roman" w:hAnsi="Times New Roman"/>
+                <w:noProof/>
+                <w:kern w:val="2"/>
+                <w:sz w:val="24"/>
+                <w:szCs w:val="24"/>
+                <w14:ligatures w14:val="standardContextual"/>
+              </w:rPr>
+              <w:tab/>
+            </w:r>
+            <w:r>
+              <w:rPr>
+                <w:rStyle w:val="Hyperlink"/>
+                <w:rFonts w:ascii="Times New Roman" w:hAnsi="Times New Roman"/>
+                <w:noProof/>
+                <w:sz w:val="24"/>
+                <w:szCs w:val="24"/>
+              </w:rPr>
+              <w:t>Penjelasan Output</w:t>
+            </w:r>
+            <w:r>
+              <w:rPr>
+                <w:rFonts w:ascii="Times New Roman" w:hAnsi="Times New Roman"/>
+                <w:noProof/>
+                <w:webHidden/>
+                <w:sz w:val="24"/>
+                <w:szCs w:val="24"/>
+              </w:rPr>
+              <w:tab/>
+            </w:r>
+            <w:r>
+              <w:rPr>
+                <w:rFonts w:ascii="Times New Roman" w:hAnsi="Times New Roman"/>
+                <w:noProof/>
+                <w:webHidden/>
+                <w:sz w:val="24"/>
+                <w:szCs w:val="24"/>
+              </w:rPr>
+              <w:fldChar w:fldCharType="begin"/>
+            </w:r>
+            <w:r>
+              <w:rPr>
+                <w:rFonts w:ascii="Times New Roman" w:hAnsi="Times New Roman"/>
+                <w:noProof/>
+                <w:webHidden/>
+                <w:sz w:val="24"/>
+                <w:szCs w:val="24"/>
+              </w:rPr>
+              <w:instrText xml:space="preserve"> PAGEREF _Toc169207715 \h </w:instrText>
+            </w:r>
+            <w:r>
+              <w:rPr>
+                <w:rFonts w:ascii="Times New Roman" w:hAnsi="Times New Roman"/>
+                <w:noProof/>
+                <w:webHidden/>
+                <w:sz w:val="24"/>
+                <w:szCs w:val="24"/>
+              </w:rPr>
+            </w:r>
+            <w:r>
+              <w:rPr>
+                <w:rFonts w:ascii="Times New Roman" w:hAnsi="Times New Roman"/>
+                <w:noProof/>
+                <w:webHidden/>
+                <w:sz w:val="24"/>
+                <w:szCs w:val="24"/>
+              </w:rPr>
+              <w:fldChar w:fldCharType="separate"/>
+            </w:r>
+            <w:r>
+              <w:rPr>
+                <w:rFonts w:ascii="Times New Roman" w:hAnsi="Times New Roman"/>
+                <w:noProof/>
+                <w:webHidden/>
+                <w:sz w:val="24"/>
+                <w:szCs w:val="24"/>
+              </w:rPr>
+              <w:t>4</w:t>
+            </w:r>
+            <w:r>
+              <w:rPr>
+                <w:rFonts w:ascii="Times New Roman" w:hAnsi="Times New Roman"/>
+                <w:noProof/>
+                <w:webHidden/>
+                <w:sz w:val="24"/>
+                <w:szCs w:val="24"/>
+              </w:rPr>
+              <w:fldChar w:fldCharType="end"/>
+            </w:r>
+          </w:hyperlink>
+        </w:p>
+        <w:p>
+          <w:pPr>
+            <w:pStyle w:val="TOC1"/>
+            <w:tabs>
+              <w:tab w:val="right" w:leader="dot" w:pos="9016"/>
+            </w:tabs>
+            <w:spacing w:after="0"/>
+            <w:rPr>
+              <w:rFonts w:ascii="Times New Roman" w:hAnsi="Times New Roman"/>
+              <w:noProof/>
+              <w:kern w:val="2"/>
+              <w:sz w:val="24"/>
+              <w:szCs w:val="24"/>
+              <w14:ligatures w14:val="standardContextual"/>
+            </w:rPr>
+          </w:pPr>
+          <w:hyperlink w:anchor="_Toc169207716" w:history="1">
+            <w:r>
+              <w:rPr>
+                <w:rStyle w:val="Hyperlink"/>
+                <w:rFonts w:ascii="Times New Roman" w:hAnsi="Times New Roman"/>
+                <w:noProof/>
+                <w:sz w:val="24"/>
+                <w:szCs w:val="24"/>
+              </w:rPr>
+              <w:t>BAB III</w:t>
+            </w:r>
+            <w:r>
+              <w:rPr>
+                <w:rFonts w:ascii="Times New Roman" w:hAnsi="Times New Roman"/>
+                <w:noProof/>
+                <w:webHidden/>
+                <w:sz w:val="24"/>
+                <w:szCs w:val="24"/>
+              </w:rPr>
+              <w:tab/>
+            </w:r>
+            <w:r>
+              <w:rPr>
+                <w:rFonts w:ascii="Times New Roman" w:hAnsi="Times New Roman"/>
+                <w:noProof/>
+                <w:webHidden/>
+                <w:sz w:val="24"/>
+                <w:szCs w:val="24"/>
+              </w:rPr>
+              <w:fldChar w:fldCharType="begin"/>
+            </w:r>
+            <w:r>
+              <w:rPr>
+                <w:rFonts w:ascii="Times New Roman" w:hAnsi="Times New Roman"/>
+                <w:noProof/>
+                <w:webHidden/>
+                <w:sz w:val="24"/>
+                <w:szCs w:val="24"/>
+              </w:rPr>
+              <w:instrText xml:space="preserve"> PAGEREF _Toc169207716 \h </w:instrText>
+            </w:r>
+            <w:r>
+              <w:rPr>
+                <w:rFonts w:ascii="Times New Roman" w:hAnsi="Times New Roman"/>
+                <w:noProof/>
+                <w:webHidden/>
+                <w:sz w:val="24"/>
+                <w:szCs w:val="24"/>
+              </w:rPr>
+            </w:r>
+            <w:r>
+              <w:rPr>
+                <w:rFonts w:ascii="Times New Roman" w:hAnsi="Times New Roman"/>
+                <w:noProof/>
+                <w:webHidden/>
+                <w:sz w:val="24"/>
+                <w:szCs w:val="24"/>
+              </w:rPr>
+              <w:fldChar w:fldCharType="separate"/>
+            </w:r>
+            <w:r>
+              <w:rPr>
+                <w:rFonts w:ascii="Times New Roman" w:hAnsi="Times New Roman"/>
+                <w:noProof/>
+                <w:webHidden/>
+                <w:sz w:val="24"/>
+                <w:szCs w:val="24"/>
+              </w:rPr>
+              <w:t>5</w:t>
+            </w:r>
+            <w:r>
+              <w:rPr>
+                <w:rFonts w:ascii="Times New Roman" w:hAnsi="Times New Roman"/>
+                <w:noProof/>
+                <w:webHidden/>
+                <w:sz w:val="24"/>
+                <w:szCs w:val="24"/>
+              </w:rPr>
+              <w:fldChar w:fldCharType="end"/>
+            </w:r>
+          </w:hyperlink>
+        </w:p>
+        <w:p>
+          <w:pPr>
+            <w:pStyle w:val="TOC1"/>
+            <w:tabs>
+              <w:tab w:val="right" w:leader="dot" w:pos="9016"/>
+            </w:tabs>
+            <w:spacing w:after="0"/>
+            <w:rPr>
+              <w:rFonts w:ascii="Times New Roman" w:hAnsi="Times New Roman"/>
+              <w:noProof/>
+              <w:kern w:val="2"/>
+              <w:sz w:val="24"/>
+              <w:szCs w:val="24"/>
+              <w14:ligatures w14:val="standardContextual"/>
+            </w:rPr>
+          </w:pPr>
+          <w:hyperlink w:anchor="_Toc169207717" w:history="1">
+            <w:r>
+              <w:rPr>
+                <w:rStyle w:val="Hyperlink"/>
+                <w:rFonts w:ascii="Times New Roman" w:hAnsi="Times New Roman"/>
+                <w:noProof/>
+                <w:sz w:val="24"/>
+                <w:szCs w:val="24"/>
+              </w:rPr>
+              <w:t>HASIL DAN PEMBAHASAN</w:t>
+            </w:r>
+            <w:r>
+              <w:rPr>
+                <w:rFonts w:ascii="Times New Roman" w:hAnsi="Times New Roman"/>
+                <w:noProof/>
+                <w:webHidden/>
+                <w:sz w:val="24"/>
+                <w:szCs w:val="24"/>
+              </w:rPr>
+              <w:tab/>
+            </w:r>
+            <w:r>
+              <w:rPr>
+                <w:rFonts w:ascii="Times New Roman" w:hAnsi="Times New Roman"/>
+                <w:noProof/>
+                <w:webHidden/>
+                <w:sz w:val="24"/>
+                <w:szCs w:val="24"/>
+              </w:rPr>
+              <w:fldChar w:fldCharType="begin"/>
+            </w:r>
+            <w:r>
+              <w:rPr>
+                <w:rFonts w:ascii="Times New Roman" w:hAnsi="Times New Roman"/>
+                <w:noProof/>
+                <w:webHidden/>
+                <w:sz w:val="24"/>
+                <w:szCs w:val="24"/>
+              </w:rPr>
+              <w:instrText xml:space="preserve"> PAGEREF _Toc169207717 \h </w:instrText>
+            </w:r>
+            <w:r>
+              <w:rPr>
+                <w:rFonts w:ascii="Times New Roman" w:hAnsi="Times New Roman"/>
+                <w:noProof/>
+                <w:webHidden/>
+                <w:sz w:val="24"/>
+                <w:szCs w:val="24"/>
+              </w:rPr>
+            </w:r>
+            <w:r>
+              <w:rPr>
+                <w:rFonts w:ascii="Times New Roman" w:hAnsi="Times New Roman"/>
+                <w:noProof/>
+                <w:webHidden/>
+                <w:sz w:val="24"/>
+                <w:szCs w:val="24"/>
+              </w:rPr>
+              <w:fldChar w:fldCharType="separate"/>
+            </w:r>
+            <w:r>
+              <w:rPr>
+                <w:rFonts w:ascii="Times New Roman" w:hAnsi="Times New Roman"/>
+                <w:noProof/>
+                <w:webHidden/>
+                <w:sz w:val="24"/>
+                <w:szCs w:val="24"/>
+              </w:rPr>
+              <w:t>5</w:t>
             </w:r>
             <w:r>
               <w:rPr>
@@ -2549,16 +3461,17 @@
               <w:tab w:val="left" w:pos="1100"/>
               <w:tab w:val="right" w:leader="dot" w:pos="9016"/>
             </w:tabs>
-            <w:spacing w:after="0" w:line="360" w:lineRule="auto"/>
+            <w:spacing w:after="0"/>
             <w:rPr>
               <w:rFonts w:ascii="Times New Roman" w:hAnsi="Times New Roman"/>
               <w:noProof/>
               <w:kern w:val="2"/>
               <w:sz w:val="24"/>
               <w:szCs w:val="24"/>
+              <w14:ligatures w14:val="standardContextual"/>
             </w:rPr>
           </w:pPr>
-          <w:hyperlink w:anchor="_Toc168723330" w:history="1">
+          <w:hyperlink w:anchor="_Toc169207718" w:history="1">
             <w:r>
               <w:rPr>
                 <w:rStyle w:val="Hyperlink"/>
@@ -2567,7 +3480,7 @@
                 <w:sz w:val="24"/>
                 <w:szCs w:val="24"/>
               </w:rPr>
-              <w:t>2.1</w:t>
+              <w:t>3.1</w:t>
             </w:r>
             <w:r>
               <w:rPr>
@@ -2576,6 +3489,7 @@
                 <w:kern w:val="2"/>
                 <w:sz w:val="24"/>
                 <w:szCs w:val="24"/>
+                <w14:ligatures w14:val="standardContextual"/>
               </w:rPr>
               <w:tab/>
             </w:r>
@@ -2587,7 +3501,7 @@
                 <w:sz w:val="24"/>
                 <w:szCs w:val="24"/>
               </w:rPr>
-              <w:t>Menganalisis Kebutuhan</w:t>
+              <w:t>Analisis Kebutuhan</w:t>
             </w:r>
             <w:r>
               <w:rPr>
@@ -2617,7 +3531,7 @@
                 <w:sz w:val="24"/>
                 <w:szCs w:val="24"/>
               </w:rPr>
-              <w:instrText xml:space="preserve"> PAGEREF _Toc168723330 \h </w:instrText>
+              <w:instrText xml:space="preserve"> PAGEREF _Toc169207718 \h </w:instrText>
             </w:r>
             <w:r>
               <w:rPr>
@@ -2646,7 +3560,7 @@
                 <w:sz w:val="24"/>
                 <w:szCs w:val="24"/>
               </w:rPr>
-              <w:t>3</w:t>
+              <w:t>5</w:t>
             </w:r>
             <w:r>
               <w:rPr>
@@ -2667,16 +3581,17 @@
               <w:tab w:val="left" w:pos="1100"/>
               <w:tab w:val="right" w:leader="dot" w:pos="9016"/>
             </w:tabs>
-            <w:spacing w:after="0" w:line="360" w:lineRule="auto"/>
+            <w:spacing w:after="0"/>
             <w:rPr>
               <w:rFonts w:ascii="Times New Roman" w:hAnsi="Times New Roman"/>
               <w:noProof/>
               <w:kern w:val="2"/>
               <w:sz w:val="24"/>
               <w:szCs w:val="24"/>
+              <w14:ligatures w14:val="standardContextual"/>
             </w:rPr>
           </w:pPr>
-          <w:hyperlink w:anchor="_Toc168723331" w:history="1">
+          <w:hyperlink w:anchor="_Toc169207719" w:history="1">
             <w:r>
               <w:rPr>
                 <w:rStyle w:val="Hyperlink"/>
@@ -2685,7 +3600,7 @@
                 <w:sz w:val="24"/>
                 <w:szCs w:val="24"/>
               </w:rPr>
-              <w:t>2.2</w:t>
+              <w:t>3.2</w:t>
             </w:r>
             <w:r>
               <w:rPr>
@@ -2694,6 +3609,7 @@
                 <w:kern w:val="2"/>
                 <w:sz w:val="24"/>
                 <w:szCs w:val="24"/>
+                <w14:ligatures w14:val="standardContextual"/>
               </w:rPr>
               <w:tab/>
             </w:r>
@@ -2705,7 +3621,7 @@
                 <w:sz w:val="24"/>
                 <w:szCs w:val="24"/>
               </w:rPr>
-              <w:t>Pengelompokan Kebutuhan dalam Fitur</w:t>
+              <w:t>Desain</w:t>
             </w:r>
             <w:r>
               <w:rPr>
@@ -2735,7 +3651,7 @@
                 <w:sz w:val="24"/>
                 <w:szCs w:val="24"/>
               </w:rPr>
-              <w:instrText xml:space="preserve"> PAGEREF _Toc168723331 \h </w:instrText>
+              <w:instrText xml:space="preserve"> PAGEREF _Toc169207719 \h </w:instrText>
             </w:r>
             <w:r>
               <w:rPr>
@@ -2764,7 +3680,7 @@
                 <w:sz w:val="24"/>
                 <w:szCs w:val="24"/>
               </w:rPr>
-              <w:t>3</w:t>
+              <w:t>5</w:t>
             </w:r>
             <w:r>
               <w:rPr>
@@ -2785,16 +3701,17 @@
               <w:tab w:val="left" w:pos="1100"/>
               <w:tab w:val="right" w:leader="dot" w:pos="9016"/>
             </w:tabs>
-            <w:spacing w:after="0" w:line="360" w:lineRule="auto"/>
+            <w:spacing w:after="0"/>
             <w:rPr>
               <w:rFonts w:ascii="Times New Roman" w:hAnsi="Times New Roman"/>
               <w:noProof/>
               <w:kern w:val="2"/>
               <w:sz w:val="24"/>
               <w:szCs w:val="24"/>
+              <w14:ligatures w14:val="standardContextual"/>
             </w:rPr>
           </w:pPr>
-          <w:hyperlink w:anchor="_Toc168723332" w:history="1">
+          <w:hyperlink w:anchor="_Toc169207720" w:history="1">
             <w:r>
               <w:rPr>
                 <w:rStyle w:val="Hyperlink"/>
@@ -2803,7 +3720,7 @@
                 <w:sz w:val="24"/>
                 <w:szCs w:val="24"/>
               </w:rPr>
-              <w:t>2.3</w:t>
+              <w:t>3.3</w:t>
             </w:r>
             <w:r>
               <w:rPr>
@@ -2812,6 +3729,7 @@
                 <w:kern w:val="2"/>
                 <w:sz w:val="24"/>
                 <w:szCs w:val="24"/>
+                <w14:ligatures w14:val="standardContextual"/>
               </w:rPr>
               <w:tab/>
             </w:r>
@@ -2823,7 +3741,7 @@
                 <w:sz w:val="24"/>
                 <w:szCs w:val="24"/>
               </w:rPr>
-              <w:t>Membuat Desain Diagram</w:t>
+              <w:t>Kode Program</w:t>
             </w:r>
             <w:r>
               <w:rPr>
@@ -2853,7 +3771,7 @@
                 <w:sz w:val="24"/>
                 <w:szCs w:val="24"/>
               </w:rPr>
-              <w:instrText xml:space="preserve"> PAGEREF _Toc168723332 \h </w:instrText>
+              <w:instrText xml:space="preserve"> PAGEREF _Toc169207720 \h </w:instrText>
             </w:r>
             <w:r>
               <w:rPr>
@@ -2882,7 +3800,367 @@
                 <w:sz w:val="24"/>
                 <w:szCs w:val="24"/>
               </w:rPr>
-              <w:t>3</w:t>
+              <w:t>7</w:t>
+            </w:r>
+            <w:r>
+              <w:rPr>
+                <w:rFonts w:ascii="Times New Roman" w:hAnsi="Times New Roman"/>
+                <w:noProof/>
+                <w:webHidden/>
+                <w:sz w:val="24"/>
+                <w:szCs w:val="24"/>
+              </w:rPr>
+              <w:fldChar w:fldCharType="end"/>
+            </w:r>
+          </w:hyperlink>
+        </w:p>
+        <w:p>
+          <w:pPr>
+            <w:pStyle w:val="TOC3"/>
+            <w:tabs>
+              <w:tab w:val="left" w:pos="1320"/>
+              <w:tab w:val="right" w:leader="dot" w:pos="9016"/>
+            </w:tabs>
+            <w:spacing w:after="0"/>
+            <w:rPr>
+              <w:rFonts w:ascii="Times New Roman" w:hAnsi="Times New Roman"/>
+              <w:noProof/>
+              <w:kern w:val="2"/>
+              <w:sz w:val="24"/>
+              <w:szCs w:val="24"/>
+              <w14:ligatures w14:val="standardContextual"/>
+            </w:rPr>
+          </w:pPr>
+          <w:hyperlink w:anchor="_Toc169207721" w:history="1">
+            <w:r>
+              <w:rPr>
+                <w:rStyle w:val="Hyperlink"/>
+                <w:rFonts w:ascii="Times New Roman" w:hAnsi="Times New Roman"/>
+                <w:noProof/>
+                <w:sz w:val="24"/>
+                <w:szCs w:val="24"/>
+              </w:rPr>
+              <w:t>3.3.1</w:t>
+            </w:r>
+            <w:r>
+              <w:rPr>
+                <w:rFonts w:ascii="Times New Roman" w:hAnsi="Times New Roman"/>
+                <w:noProof/>
+                <w:kern w:val="2"/>
+                <w:sz w:val="24"/>
+                <w:szCs w:val="24"/>
+                <w14:ligatures w14:val="standardContextual"/>
+              </w:rPr>
+              <w:tab/>
+            </w:r>
+            <w:r>
+              <w:rPr>
+                <w:rStyle w:val="Hyperlink"/>
+                <w:rFonts w:ascii="Times New Roman" w:hAnsi="Times New Roman"/>
+                <w:noProof/>
+                <w:sz w:val="24"/>
+                <w:szCs w:val="24"/>
+              </w:rPr>
+              <w:t>Model</w:t>
+            </w:r>
+            <w:r>
+              <w:rPr>
+                <w:rFonts w:ascii="Times New Roman" w:hAnsi="Times New Roman"/>
+                <w:noProof/>
+                <w:webHidden/>
+                <w:sz w:val="24"/>
+                <w:szCs w:val="24"/>
+              </w:rPr>
+              <w:tab/>
+            </w:r>
+            <w:r>
+              <w:rPr>
+                <w:rFonts w:ascii="Times New Roman" w:hAnsi="Times New Roman"/>
+                <w:noProof/>
+                <w:webHidden/>
+                <w:sz w:val="24"/>
+                <w:szCs w:val="24"/>
+              </w:rPr>
+              <w:fldChar w:fldCharType="begin"/>
+            </w:r>
+            <w:r>
+              <w:rPr>
+                <w:rFonts w:ascii="Times New Roman" w:hAnsi="Times New Roman"/>
+                <w:noProof/>
+                <w:webHidden/>
+                <w:sz w:val="24"/>
+                <w:szCs w:val="24"/>
+              </w:rPr>
+              <w:instrText xml:space="preserve"> PAGEREF _Toc169207721 \h </w:instrText>
+            </w:r>
+            <w:r>
+              <w:rPr>
+                <w:rFonts w:ascii="Times New Roman" w:hAnsi="Times New Roman"/>
+                <w:noProof/>
+                <w:webHidden/>
+                <w:sz w:val="24"/>
+                <w:szCs w:val="24"/>
+              </w:rPr>
+            </w:r>
+            <w:r>
+              <w:rPr>
+                <w:rFonts w:ascii="Times New Roman" w:hAnsi="Times New Roman"/>
+                <w:noProof/>
+                <w:webHidden/>
+                <w:sz w:val="24"/>
+                <w:szCs w:val="24"/>
+              </w:rPr>
+              <w:fldChar w:fldCharType="separate"/>
+            </w:r>
+            <w:r>
+              <w:rPr>
+                <w:rFonts w:ascii="Times New Roman" w:hAnsi="Times New Roman"/>
+                <w:noProof/>
+                <w:webHidden/>
+                <w:sz w:val="24"/>
+                <w:szCs w:val="24"/>
+              </w:rPr>
+              <w:t>7</w:t>
+            </w:r>
+            <w:r>
+              <w:rPr>
+                <w:rFonts w:ascii="Times New Roman" w:hAnsi="Times New Roman"/>
+                <w:noProof/>
+                <w:webHidden/>
+                <w:sz w:val="24"/>
+                <w:szCs w:val="24"/>
+              </w:rPr>
+              <w:fldChar w:fldCharType="end"/>
+            </w:r>
+          </w:hyperlink>
+        </w:p>
+        <w:p>
+          <w:pPr>
+            <w:pStyle w:val="TOC3"/>
+            <w:tabs>
+              <w:tab w:val="left" w:pos="1320"/>
+              <w:tab w:val="right" w:leader="dot" w:pos="9016"/>
+            </w:tabs>
+            <w:spacing w:after="0"/>
+            <w:rPr>
+              <w:rFonts w:ascii="Times New Roman" w:hAnsi="Times New Roman"/>
+              <w:noProof/>
+              <w:kern w:val="2"/>
+              <w:sz w:val="24"/>
+              <w:szCs w:val="24"/>
+              <w14:ligatures w14:val="standardContextual"/>
+            </w:rPr>
+          </w:pPr>
+          <w:hyperlink w:anchor="_Toc169207722" w:history="1">
+            <w:r>
+              <w:rPr>
+                <w:rStyle w:val="Hyperlink"/>
+                <w:rFonts w:ascii="Times New Roman" w:hAnsi="Times New Roman"/>
+                <w:noProof/>
+                <w:sz w:val="24"/>
+                <w:szCs w:val="24"/>
+              </w:rPr>
+              <w:t>3.3.2</w:t>
+            </w:r>
+            <w:r>
+              <w:rPr>
+                <w:rFonts w:ascii="Times New Roman" w:hAnsi="Times New Roman"/>
+                <w:noProof/>
+                <w:kern w:val="2"/>
+                <w:sz w:val="24"/>
+                <w:szCs w:val="24"/>
+                <w14:ligatures w14:val="standardContextual"/>
+              </w:rPr>
+              <w:tab/>
+            </w:r>
+            <w:r>
+              <w:rPr>
+                <w:rStyle w:val="Hyperlink"/>
+                <w:rFonts w:ascii="Times New Roman" w:hAnsi="Times New Roman"/>
+                <w:noProof/>
+                <w:sz w:val="24"/>
+                <w:szCs w:val="24"/>
+              </w:rPr>
+              <w:t>View</w:t>
+            </w:r>
+            <w:r>
+              <w:rPr>
+                <w:rFonts w:ascii="Times New Roman" w:hAnsi="Times New Roman"/>
+                <w:noProof/>
+                <w:webHidden/>
+                <w:sz w:val="24"/>
+                <w:szCs w:val="24"/>
+              </w:rPr>
+              <w:tab/>
+            </w:r>
+            <w:r>
+              <w:rPr>
+                <w:rFonts w:ascii="Times New Roman" w:hAnsi="Times New Roman"/>
+                <w:noProof/>
+                <w:webHidden/>
+                <w:sz w:val="24"/>
+                <w:szCs w:val="24"/>
+              </w:rPr>
+              <w:fldChar w:fldCharType="begin"/>
+            </w:r>
+            <w:r>
+              <w:rPr>
+                <w:rFonts w:ascii="Times New Roman" w:hAnsi="Times New Roman"/>
+                <w:noProof/>
+                <w:webHidden/>
+                <w:sz w:val="24"/>
+                <w:szCs w:val="24"/>
+              </w:rPr>
+              <w:instrText xml:space="preserve"> PAGEREF _Toc169207722 \h </w:instrText>
+            </w:r>
+            <w:r>
+              <w:rPr>
+                <w:rFonts w:ascii="Times New Roman" w:hAnsi="Times New Roman"/>
+                <w:noProof/>
+                <w:webHidden/>
+                <w:sz w:val="24"/>
+                <w:szCs w:val="24"/>
+              </w:rPr>
+            </w:r>
+            <w:r>
+              <w:rPr>
+                <w:rFonts w:ascii="Times New Roman" w:hAnsi="Times New Roman"/>
+                <w:noProof/>
+                <w:webHidden/>
+                <w:sz w:val="24"/>
+                <w:szCs w:val="24"/>
+              </w:rPr>
+              <w:fldChar w:fldCharType="separate"/>
+            </w:r>
+            <w:r>
+              <w:rPr>
+                <w:rFonts w:ascii="Times New Roman" w:hAnsi="Times New Roman"/>
+                <w:noProof/>
+                <w:webHidden/>
+                <w:sz w:val="24"/>
+                <w:szCs w:val="24"/>
+              </w:rPr>
+              <w:t>7</w:t>
+            </w:r>
+            <w:r>
+              <w:rPr>
+                <w:rFonts w:ascii="Times New Roman" w:hAnsi="Times New Roman"/>
+                <w:noProof/>
+                <w:webHidden/>
+                <w:sz w:val="24"/>
+                <w:szCs w:val="24"/>
+              </w:rPr>
+              <w:fldChar w:fldCharType="end"/>
+            </w:r>
+          </w:hyperlink>
+        </w:p>
+        <w:p>
+          <w:pPr>
+            <w:pStyle w:val="TOC3"/>
+            <w:tabs>
+              <w:tab w:val="left" w:pos="1320"/>
+              <w:tab w:val="right" w:leader="dot" w:pos="9016"/>
+            </w:tabs>
+            <w:spacing w:after="0"/>
+            <w:rPr>
+              <w:rFonts w:ascii="Times New Roman" w:hAnsi="Times New Roman"/>
+              <w:noProof/>
+              <w:kern w:val="2"/>
+              <w:sz w:val="24"/>
+              <w:szCs w:val="24"/>
+              <w14:ligatures w14:val="standardContextual"/>
+            </w:rPr>
+          </w:pPr>
+          <w:hyperlink w:anchor="_Toc169207723" w:history="1">
+            <w:r>
+              <w:rPr>
+                <w:rStyle w:val="Hyperlink"/>
+                <w:rFonts w:ascii="Times New Roman" w:hAnsi="Times New Roman"/>
+                <w:noProof/>
+                <w:sz w:val="24"/>
+                <w:szCs w:val="24"/>
+              </w:rPr>
+              <w:t>3.3.3</w:t>
+            </w:r>
+            <w:r>
+              <w:rPr>
+                <w:rFonts w:ascii="Times New Roman" w:hAnsi="Times New Roman"/>
+                <w:noProof/>
+                <w:kern w:val="2"/>
+                <w:sz w:val="24"/>
+                <w:szCs w:val="24"/>
+                <w14:ligatures w14:val="standardContextual"/>
+              </w:rPr>
+              <w:tab/>
+            </w:r>
+            <w:r>
+              <w:rPr>
+                <w:rStyle w:val="Hyperlink"/>
+                <w:rFonts w:ascii="Times New Roman" w:hAnsi="Times New Roman"/>
+                <w:noProof/>
+                <w:sz w:val="24"/>
+                <w:szCs w:val="24"/>
+              </w:rPr>
+              <w:t>Controller</w:t>
+            </w:r>
+            <w:r>
+              <w:rPr>
+                <w:rFonts w:ascii="Times New Roman" w:hAnsi="Times New Roman"/>
+                <w:noProof/>
+                <w:webHidden/>
+                <w:sz w:val="24"/>
+                <w:szCs w:val="24"/>
+              </w:rPr>
+              <w:tab/>
+            </w:r>
+            <w:r>
+              <w:rPr>
+                <w:rFonts w:ascii="Times New Roman" w:hAnsi="Times New Roman"/>
+                <w:noProof/>
+                <w:webHidden/>
+                <w:sz w:val="24"/>
+                <w:szCs w:val="24"/>
+              </w:rPr>
+              <w:fldChar w:fldCharType="begin"/>
+            </w:r>
+            <w:r>
+              <w:rPr>
+                <w:rFonts w:ascii="Times New Roman" w:hAnsi="Times New Roman"/>
+                <w:noProof/>
+                <w:webHidden/>
+                <w:sz w:val="24"/>
+                <w:szCs w:val="24"/>
+              </w:rPr>
+              <w:instrText xml:space="preserve"> PAGEREF _Toc169207723 \h </w:instrText>
+            </w:r>
+            <w:r>
+              <w:rPr>
+                <w:rFonts w:ascii="Times New Roman" w:hAnsi="Times New Roman"/>
+                <w:noProof/>
+                <w:webHidden/>
+                <w:sz w:val="24"/>
+                <w:szCs w:val="24"/>
+              </w:rPr>
+            </w:r>
+            <w:r>
+              <w:rPr>
+                <w:rFonts w:ascii="Times New Roman" w:hAnsi="Times New Roman"/>
+                <w:noProof/>
+                <w:webHidden/>
+                <w:sz w:val="24"/>
+                <w:szCs w:val="24"/>
+              </w:rPr>
+              <w:fldChar w:fldCharType="separate"/>
+            </w:r>
+            <w:r>
+              <w:rPr>
+                <w:rFonts w:ascii="Times New Roman" w:hAnsi="Times New Roman"/>
+                <w:noProof/>
+                <w:webHidden/>
+                <w:sz w:val="24"/>
+                <w:szCs w:val="24"/>
+              </w:rPr>
+              <w:t>7</w:t>
             </w:r>
             <w:r>
               <w:rPr>
@@ -2903,16 +4181,17 @@
               <w:tab w:val="left" w:pos="1100"/>
               <w:tab w:val="right" w:leader="dot" w:pos="9016"/>
             </w:tabs>
-            <w:spacing w:after="0" w:line="360" w:lineRule="auto"/>
+            <w:spacing w:after="0"/>
             <w:rPr>
               <w:rFonts w:ascii="Times New Roman" w:hAnsi="Times New Roman"/>
               <w:noProof/>
               <w:kern w:val="2"/>
               <w:sz w:val="24"/>
               <w:szCs w:val="24"/>
+              <w14:ligatures w14:val="standardContextual"/>
             </w:rPr>
           </w:pPr>
-          <w:hyperlink w:anchor="_Toc168723333" w:history="1">
+          <w:hyperlink w:anchor="_Toc169207724" w:history="1">
             <w:r>
               <w:rPr>
                 <w:rStyle w:val="Hyperlink"/>
@@ -2921,7 +4200,7 @@
                 <w:sz w:val="24"/>
                 <w:szCs w:val="24"/>
               </w:rPr>
-              <w:t>2.4</w:t>
+              <w:t>3.4</w:t>
             </w:r>
             <w:r>
               <w:rPr>
@@ -2930,6 +4209,7 @@
                 <w:kern w:val="2"/>
                 <w:sz w:val="24"/>
                 <w:szCs w:val="24"/>
+                <w14:ligatures w14:val="standardContextual"/>
               </w:rPr>
               <w:tab/>
             </w:r>
@@ -2941,7 +4221,7 @@
                 <w:sz w:val="24"/>
                 <w:szCs w:val="24"/>
               </w:rPr>
-              <w:t>Membuat Prototype</w:t>
+              <w:t>Output Program</w:t>
             </w:r>
             <w:r>
               <w:rPr>
@@ -2971,7 +4251,7 @@
                 <w:sz w:val="24"/>
                 <w:szCs w:val="24"/>
               </w:rPr>
-              <w:instrText xml:space="preserve"> PAGEREF _Toc168723333 \h </w:instrText>
+              <w:instrText xml:space="preserve"> PAGEREF _Toc169207724 \h </w:instrText>
             </w:r>
             <w:r>
               <w:rPr>
@@ -3000,7 +4280,7 @@
                 <w:sz w:val="24"/>
                 <w:szCs w:val="24"/>
               </w:rPr>
-              <w:t>3</w:t>
+              <w:t>8</w:t>
             </w:r>
             <w:r>
               <w:rPr>
@@ -3016,20 +4296,22 @@
         </w:p>
         <w:p>
           <w:pPr>
-            <w:pStyle w:val="TOC2"/>
+            <w:pStyle w:val="TOC3"/>
             <w:tabs>
+              <w:tab w:val="left" w:pos="1320"/>
               <w:tab w:val="right" w:leader="dot" w:pos="9016"/>
             </w:tabs>
-            <w:spacing w:after="0" w:line="360" w:lineRule="auto"/>
+            <w:spacing w:after="0"/>
             <w:rPr>
               <w:rFonts w:ascii="Times New Roman" w:hAnsi="Times New Roman"/>
               <w:noProof/>
               <w:kern w:val="2"/>
               <w:sz w:val="24"/>
               <w:szCs w:val="24"/>
+              <w14:ligatures w14:val="standardContextual"/>
             </w:rPr>
           </w:pPr>
-          <w:hyperlink w:anchor="_Toc168723334" w:history="1">
+          <w:hyperlink w:anchor="_Toc169207725" w:history="1">
             <w:r>
               <w:rPr>
                 <w:rStyle w:val="Hyperlink"/>
@@ -3038,20 +4320,41 @@
                 <w:sz w:val="24"/>
                 <w:szCs w:val="24"/>
               </w:rPr>
-              <w:t>BAB III</w:t>
-            </w:r>
-            <w:r>
-              <w:rPr>
-                <w:rFonts w:ascii="Times New Roman" w:hAnsi="Times New Roman"/>
-                <w:noProof/>
-                <w:webHidden/>
-                <w:sz w:val="24"/>
-                <w:szCs w:val="24"/>
+              <w:t>3.4.1</w:t>
+            </w:r>
+            <w:r>
+              <w:rPr>
+                <w:rFonts w:ascii="Times New Roman" w:hAnsi="Times New Roman"/>
+                <w:noProof/>
+                <w:kern w:val="2"/>
+                <w:sz w:val="24"/>
+                <w:szCs w:val="24"/>
+                <w14:ligatures w14:val="standardContextual"/>
               </w:rPr>
               <w:tab/>
             </w:r>
             <w:r>
               <w:rPr>
+                <w:rStyle w:val="Hyperlink"/>
+                <w:rFonts w:ascii="Times New Roman" w:hAnsi="Times New Roman"/>
+                <w:noProof/>
+                <w:sz w:val="24"/>
+                <w:szCs w:val="24"/>
+              </w:rPr>
+              <w:t>Tampilan Login</w:t>
+            </w:r>
+            <w:r>
+              <w:rPr>
+                <w:rFonts w:ascii="Times New Roman" w:hAnsi="Times New Roman"/>
+                <w:noProof/>
+                <w:webHidden/>
+                <w:sz w:val="24"/>
+                <w:szCs w:val="24"/>
+              </w:rPr>
+              <w:tab/>
+            </w:r>
+            <w:r>
+              <w:rPr>
                 <w:rFonts w:ascii="Times New Roman" w:hAnsi="Times New Roman"/>
                 <w:noProof/>
                 <w:webHidden/>
@@ -3068,7 +4371,7 @@
                 <w:sz w:val="24"/>
                 <w:szCs w:val="24"/>
               </w:rPr>
-              <w:instrText xml:space="preserve"> PAGEREF _Toc168723334 \h </w:instrText>
+              <w:instrText xml:space="preserve"> PAGEREF _Toc169207725 \h </w:instrText>
             </w:r>
             <w:r>
               <w:rPr>
@@ -3097,7 +4400,7 @@
                 <w:sz w:val="24"/>
                 <w:szCs w:val="24"/>
               </w:rPr>
-              <w:t>4</w:t>
+              <w:t>8</w:t>
             </w:r>
             <w:r>
               <w:rPr>
@@ -3113,20 +4416,22 @@
         </w:p>
         <w:p>
           <w:pPr>
-            <w:pStyle w:val="TOC2"/>
+            <w:pStyle w:val="TOC3"/>
             <w:tabs>
+              <w:tab w:val="left" w:pos="1320"/>
               <w:tab w:val="right" w:leader="dot" w:pos="9016"/>
             </w:tabs>
-            <w:spacing w:after="0" w:line="360" w:lineRule="auto"/>
+            <w:spacing w:after="0"/>
             <w:rPr>
               <w:rFonts w:ascii="Times New Roman" w:hAnsi="Times New Roman"/>
               <w:noProof/>
               <w:kern w:val="2"/>
               <w:sz w:val="24"/>
               <w:szCs w:val="24"/>
+              <w14:ligatures w14:val="standardContextual"/>
             </w:rPr>
           </w:pPr>
-          <w:hyperlink w:anchor="_Toc168723335" w:history="1">
+          <w:hyperlink w:anchor="_Toc169207726" w:history="1">
             <w:r>
               <w:rPr>
                 <w:rStyle w:val="Hyperlink"/>
@@ -3135,20 +4440,41 @@
                 <w:sz w:val="24"/>
                 <w:szCs w:val="24"/>
               </w:rPr>
-              <w:t>HASIL DAN PEMBAHASAN</w:t>
-            </w:r>
-            <w:r>
-              <w:rPr>
-                <w:rFonts w:ascii="Times New Roman" w:hAnsi="Times New Roman"/>
-                <w:noProof/>
-                <w:webHidden/>
-                <w:sz w:val="24"/>
-                <w:szCs w:val="24"/>
+              <w:t>3.4.2</w:t>
+            </w:r>
+            <w:r>
+              <w:rPr>
+                <w:rFonts w:ascii="Times New Roman" w:hAnsi="Times New Roman"/>
+                <w:noProof/>
+                <w:kern w:val="2"/>
+                <w:sz w:val="24"/>
+                <w:szCs w:val="24"/>
+                <w14:ligatures w14:val="standardContextual"/>
               </w:rPr>
               <w:tab/>
             </w:r>
             <w:r>
               <w:rPr>
+                <w:rStyle w:val="Hyperlink"/>
+                <w:rFonts w:ascii="Times New Roman" w:hAnsi="Times New Roman"/>
+                <w:noProof/>
+                <w:sz w:val="24"/>
+                <w:szCs w:val="24"/>
+              </w:rPr>
+              <w:t>Tampilan Utama (MainFrame)</w:t>
+            </w:r>
+            <w:r>
+              <w:rPr>
+                <w:rFonts w:ascii="Times New Roman" w:hAnsi="Times New Roman"/>
+                <w:noProof/>
+                <w:webHidden/>
+                <w:sz w:val="24"/>
+                <w:szCs w:val="24"/>
+              </w:rPr>
+              <w:tab/>
+            </w:r>
+            <w:r>
+              <w:rPr>
                 <w:rFonts w:ascii="Times New Roman" w:hAnsi="Times New Roman"/>
                 <w:noProof/>
                 <w:webHidden/>
@@ -3165,7 +4491,7 @@
                 <w:sz w:val="24"/>
                 <w:szCs w:val="24"/>
               </w:rPr>
-              <w:instrText xml:space="preserve"> PAGEREF _Toc168723335 \h </w:instrText>
+              <w:instrText xml:space="preserve"> PAGEREF _Toc169207726 \h </w:instrText>
             </w:r>
             <w:r>
               <w:rPr>
@@ -3194,7 +4520,803 @@
                 <w:sz w:val="24"/>
                 <w:szCs w:val="24"/>
               </w:rPr>
-              <w:t>4</w:t>
+              <w:t>8</w:t>
+            </w:r>
+            <w:r>
+              <w:rPr>
+                <w:rFonts w:ascii="Times New Roman" w:hAnsi="Times New Roman"/>
+                <w:noProof/>
+                <w:webHidden/>
+                <w:sz w:val="24"/>
+                <w:szCs w:val="24"/>
+              </w:rPr>
+              <w:fldChar w:fldCharType="end"/>
+            </w:r>
+          </w:hyperlink>
+        </w:p>
+        <w:p>
+          <w:pPr>
+            <w:pStyle w:val="TOC3"/>
+            <w:tabs>
+              <w:tab w:val="left" w:pos="1320"/>
+              <w:tab w:val="right" w:leader="dot" w:pos="9016"/>
+            </w:tabs>
+            <w:spacing w:after="0"/>
+            <w:rPr>
+              <w:rFonts w:ascii="Times New Roman" w:hAnsi="Times New Roman"/>
+              <w:noProof/>
+              <w:kern w:val="2"/>
+              <w:sz w:val="24"/>
+              <w:szCs w:val="24"/>
+              <w14:ligatures w14:val="standardContextual"/>
+            </w:rPr>
+          </w:pPr>
+          <w:hyperlink w:anchor="_Toc169207727" w:history="1">
+            <w:r>
+              <w:rPr>
+                <w:rStyle w:val="Hyperlink"/>
+                <w:rFonts w:ascii="Times New Roman" w:hAnsi="Times New Roman"/>
+                <w:noProof/>
+                <w:sz w:val="24"/>
+                <w:szCs w:val="24"/>
+              </w:rPr>
+              <w:t>3.4.3</w:t>
+            </w:r>
+            <w:r>
+              <w:rPr>
+                <w:rFonts w:ascii="Times New Roman" w:hAnsi="Times New Roman"/>
+                <w:noProof/>
+                <w:kern w:val="2"/>
+                <w:sz w:val="24"/>
+                <w:szCs w:val="24"/>
+                <w14:ligatures w14:val="standardContextual"/>
+              </w:rPr>
+              <w:tab/>
+            </w:r>
+            <w:r>
+              <w:rPr>
+                <w:rStyle w:val="Hyperlink"/>
+                <w:rFonts w:ascii="Times New Roman" w:hAnsi="Times New Roman"/>
+                <w:noProof/>
+                <w:sz w:val="24"/>
+                <w:szCs w:val="24"/>
+              </w:rPr>
+              <w:t>Tabel Alat Laboratorium</w:t>
+            </w:r>
+            <w:r>
+              <w:rPr>
+                <w:rFonts w:ascii="Times New Roman" w:hAnsi="Times New Roman"/>
+                <w:noProof/>
+                <w:webHidden/>
+                <w:sz w:val="24"/>
+                <w:szCs w:val="24"/>
+              </w:rPr>
+              <w:tab/>
+            </w:r>
+            <w:r>
+              <w:rPr>
+                <w:rFonts w:ascii="Times New Roman" w:hAnsi="Times New Roman"/>
+                <w:noProof/>
+                <w:webHidden/>
+                <w:sz w:val="24"/>
+                <w:szCs w:val="24"/>
+              </w:rPr>
+              <w:fldChar w:fldCharType="begin"/>
+            </w:r>
+            <w:r>
+              <w:rPr>
+                <w:rFonts w:ascii="Times New Roman" w:hAnsi="Times New Roman"/>
+                <w:noProof/>
+                <w:webHidden/>
+                <w:sz w:val="24"/>
+                <w:szCs w:val="24"/>
+              </w:rPr>
+              <w:instrText xml:space="preserve"> PAGEREF _Toc169207727 \h </w:instrText>
+            </w:r>
+            <w:r>
+              <w:rPr>
+                <w:rFonts w:ascii="Times New Roman" w:hAnsi="Times New Roman"/>
+                <w:noProof/>
+                <w:webHidden/>
+                <w:sz w:val="24"/>
+                <w:szCs w:val="24"/>
+              </w:rPr>
+            </w:r>
+            <w:r>
+              <w:rPr>
+                <w:rFonts w:ascii="Times New Roman" w:hAnsi="Times New Roman"/>
+                <w:noProof/>
+                <w:webHidden/>
+                <w:sz w:val="24"/>
+                <w:szCs w:val="24"/>
+              </w:rPr>
+              <w:fldChar w:fldCharType="separate"/>
+            </w:r>
+            <w:r>
+              <w:rPr>
+                <w:rFonts w:ascii="Times New Roman" w:hAnsi="Times New Roman"/>
+                <w:noProof/>
+                <w:webHidden/>
+                <w:sz w:val="24"/>
+                <w:szCs w:val="24"/>
+              </w:rPr>
+              <w:t>9</w:t>
+            </w:r>
+            <w:r>
+              <w:rPr>
+                <w:rFonts w:ascii="Times New Roman" w:hAnsi="Times New Roman"/>
+                <w:noProof/>
+                <w:webHidden/>
+                <w:sz w:val="24"/>
+                <w:szCs w:val="24"/>
+              </w:rPr>
+              <w:fldChar w:fldCharType="end"/>
+            </w:r>
+          </w:hyperlink>
+        </w:p>
+        <w:p>
+          <w:pPr>
+            <w:pStyle w:val="TOC3"/>
+            <w:tabs>
+              <w:tab w:val="left" w:pos="1320"/>
+              <w:tab w:val="right" w:leader="dot" w:pos="9016"/>
+            </w:tabs>
+            <w:spacing w:after="0"/>
+            <w:rPr>
+              <w:rFonts w:ascii="Times New Roman" w:hAnsi="Times New Roman"/>
+              <w:noProof/>
+              <w:kern w:val="2"/>
+              <w:sz w:val="24"/>
+              <w:szCs w:val="24"/>
+              <w14:ligatures w14:val="standardContextual"/>
+            </w:rPr>
+          </w:pPr>
+          <w:hyperlink w:anchor="_Toc169207728" w:history="1">
+            <w:r>
+              <w:rPr>
+                <w:rStyle w:val="Hyperlink"/>
+                <w:rFonts w:ascii="Times New Roman" w:hAnsi="Times New Roman"/>
+                <w:noProof/>
+                <w:sz w:val="24"/>
+                <w:szCs w:val="24"/>
+              </w:rPr>
+              <w:t>3.4.4</w:t>
+            </w:r>
+            <w:r>
+              <w:rPr>
+                <w:rFonts w:ascii="Times New Roman" w:hAnsi="Times New Roman"/>
+                <w:noProof/>
+                <w:kern w:val="2"/>
+                <w:sz w:val="24"/>
+                <w:szCs w:val="24"/>
+                <w14:ligatures w14:val="standardContextual"/>
+              </w:rPr>
+              <w:tab/>
+            </w:r>
+            <w:r>
+              <w:rPr>
+                <w:rStyle w:val="Hyperlink"/>
+                <w:rFonts w:ascii="Times New Roman" w:hAnsi="Times New Roman"/>
+                <w:noProof/>
+                <w:sz w:val="24"/>
+                <w:szCs w:val="24"/>
+              </w:rPr>
+              <w:t>Tabel Peminjaman</w:t>
+            </w:r>
+            <w:r>
+              <w:rPr>
+                <w:rFonts w:ascii="Times New Roman" w:hAnsi="Times New Roman"/>
+                <w:noProof/>
+                <w:webHidden/>
+                <w:sz w:val="24"/>
+                <w:szCs w:val="24"/>
+              </w:rPr>
+              <w:tab/>
+            </w:r>
+            <w:r>
+              <w:rPr>
+                <w:rFonts w:ascii="Times New Roman" w:hAnsi="Times New Roman"/>
+                <w:noProof/>
+                <w:webHidden/>
+                <w:sz w:val="24"/>
+                <w:szCs w:val="24"/>
+              </w:rPr>
+              <w:fldChar w:fldCharType="begin"/>
+            </w:r>
+            <w:r>
+              <w:rPr>
+                <w:rFonts w:ascii="Times New Roman" w:hAnsi="Times New Roman"/>
+                <w:noProof/>
+                <w:webHidden/>
+                <w:sz w:val="24"/>
+                <w:szCs w:val="24"/>
+              </w:rPr>
+              <w:instrText xml:space="preserve"> PAGEREF _Toc169207728 \h </w:instrText>
+            </w:r>
+            <w:r>
+              <w:rPr>
+                <w:rFonts w:ascii="Times New Roman" w:hAnsi="Times New Roman"/>
+                <w:noProof/>
+                <w:webHidden/>
+                <w:sz w:val="24"/>
+                <w:szCs w:val="24"/>
+              </w:rPr>
+            </w:r>
+            <w:r>
+              <w:rPr>
+                <w:rFonts w:ascii="Times New Roman" w:hAnsi="Times New Roman"/>
+                <w:noProof/>
+                <w:webHidden/>
+                <w:sz w:val="24"/>
+                <w:szCs w:val="24"/>
+              </w:rPr>
+              <w:fldChar w:fldCharType="separate"/>
+            </w:r>
+            <w:r>
+              <w:rPr>
+                <w:rFonts w:ascii="Times New Roman" w:hAnsi="Times New Roman"/>
+                <w:noProof/>
+                <w:webHidden/>
+                <w:sz w:val="24"/>
+                <w:szCs w:val="24"/>
+              </w:rPr>
+              <w:t>9</w:t>
+            </w:r>
+            <w:r>
+              <w:rPr>
+                <w:rFonts w:ascii="Times New Roman" w:hAnsi="Times New Roman"/>
+                <w:noProof/>
+                <w:webHidden/>
+                <w:sz w:val="24"/>
+                <w:szCs w:val="24"/>
+              </w:rPr>
+              <w:fldChar w:fldCharType="end"/>
+            </w:r>
+          </w:hyperlink>
+        </w:p>
+        <w:p>
+          <w:pPr>
+            <w:pStyle w:val="TOC3"/>
+            <w:tabs>
+              <w:tab w:val="left" w:pos="1320"/>
+              <w:tab w:val="right" w:leader="dot" w:pos="9016"/>
+            </w:tabs>
+            <w:spacing w:after="0"/>
+            <w:rPr>
+              <w:rFonts w:ascii="Times New Roman" w:hAnsi="Times New Roman"/>
+              <w:noProof/>
+              <w:kern w:val="2"/>
+              <w:sz w:val="24"/>
+              <w:szCs w:val="24"/>
+              <w14:ligatures w14:val="standardContextual"/>
+            </w:rPr>
+          </w:pPr>
+          <w:hyperlink w:anchor="_Toc169207729" w:history="1">
+            <w:r>
+              <w:rPr>
+                <w:rStyle w:val="Hyperlink"/>
+                <w:rFonts w:ascii="Times New Roman" w:hAnsi="Times New Roman"/>
+                <w:noProof/>
+                <w:sz w:val="24"/>
+                <w:szCs w:val="24"/>
+              </w:rPr>
+              <w:t>3.4.5</w:t>
+            </w:r>
+            <w:r>
+              <w:rPr>
+                <w:rFonts w:ascii="Times New Roman" w:hAnsi="Times New Roman"/>
+                <w:noProof/>
+                <w:kern w:val="2"/>
+                <w:sz w:val="24"/>
+                <w:szCs w:val="24"/>
+                <w14:ligatures w14:val="standardContextual"/>
+              </w:rPr>
+              <w:tab/>
+            </w:r>
+            <w:r>
+              <w:rPr>
+                <w:rStyle w:val="Hyperlink"/>
+                <w:rFonts w:ascii="Times New Roman" w:hAnsi="Times New Roman"/>
+                <w:noProof/>
+                <w:sz w:val="24"/>
+                <w:szCs w:val="24"/>
+              </w:rPr>
+              <w:t>Formulir Penambahan atau Perubahan Alat</w:t>
+            </w:r>
+            <w:r>
+              <w:rPr>
+                <w:rFonts w:ascii="Times New Roman" w:hAnsi="Times New Roman"/>
+                <w:noProof/>
+                <w:webHidden/>
+                <w:sz w:val="24"/>
+                <w:szCs w:val="24"/>
+              </w:rPr>
+              <w:tab/>
+            </w:r>
+            <w:r>
+              <w:rPr>
+                <w:rFonts w:ascii="Times New Roman" w:hAnsi="Times New Roman"/>
+                <w:noProof/>
+                <w:webHidden/>
+                <w:sz w:val="24"/>
+                <w:szCs w:val="24"/>
+              </w:rPr>
+              <w:fldChar w:fldCharType="begin"/>
+            </w:r>
+            <w:r>
+              <w:rPr>
+                <w:rFonts w:ascii="Times New Roman" w:hAnsi="Times New Roman"/>
+                <w:noProof/>
+                <w:webHidden/>
+                <w:sz w:val="24"/>
+                <w:szCs w:val="24"/>
+              </w:rPr>
+              <w:instrText xml:space="preserve"> PAGEREF _Toc169207729 \h </w:instrText>
+            </w:r>
+            <w:r>
+              <w:rPr>
+                <w:rFonts w:ascii="Times New Roman" w:hAnsi="Times New Roman"/>
+                <w:noProof/>
+                <w:webHidden/>
+                <w:sz w:val="24"/>
+                <w:szCs w:val="24"/>
+              </w:rPr>
+            </w:r>
+            <w:r>
+              <w:rPr>
+                <w:rFonts w:ascii="Times New Roman" w:hAnsi="Times New Roman"/>
+                <w:noProof/>
+                <w:webHidden/>
+                <w:sz w:val="24"/>
+                <w:szCs w:val="24"/>
+              </w:rPr>
+              <w:fldChar w:fldCharType="separate"/>
+            </w:r>
+            <w:r>
+              <w:rPr>
+                <w:rFonts w:ascii="Times New Roman" w:hAnsi="Times New Roman"/>
+                <w:noProof/>
+                <w:webHidden/>
+                <w:sz w:val="24"/>
+                <w:szCs w:val="24"/>
+              </w:rPr>
+              <w:t>9</w:t>
+            </w:r>
+            <w:r>
+              <w:rPr>
+                <w:rFonts w:ascii="Times New Roman" w:hAnsi="Times New Roman"/>
+                <w:noProof/>
+                <w:webHidden/>
+                <w:sz w:val="24"/>
+                <w:szCs w:val="24"/>
+              </w:rPr>
+              <w:fldChar w:fldCharType="end"/>
+            </w:r>
+          </w:hyperlink>
+        </w:p>
+        <w:p>
+          <w:pPr>
+            <w:pStyle w:val="TOC3"/>
+            <w:tabs>
+              <w:tab w:val="left" w:pos="1320"/>
+              <w:tab w:val="right" w:leader="dot" w:pos="9016"/>
+            </w:tabs>
+            <w:spacing w:after="0"/>
+            <w:rPr>
+              <w:rFonts w:ascii="Times New Roman" w:hAnsi="Times New Roman"/>
+              <w:noProof/>
+              <w:kern w:val="2"/>
+              <w:sz w:val="24"/>
+              <w:szCs w:val="24"/>
+              <w14:ligatures w14:val="standardContextual"/>
+            </w:rPr>
+          </w:pPr>
+          <w:hyperlink w:anchor="_Toc169207730" w:history="1">
+            <w:r>
+              <w:rPr>
+                <w:rStyle w:val="Hyperlink"/>
+                <w:rFonts w:ascii="Times New Roman" w:hAnsi="Times New Roman"/>
+                <w:noProof/>
+                <w:sz w:val="24"/>
+                <w:szCs w:val="24"/>
+              </w:rPr>
+              <w:t>3.4.6</w:t>
+            </w:r>
+            <w:r>
+              <w:rPr>
+                <w:rFonts w:ascii="Times New Roman" w:hAnsi="Times New Roman"/>
+                <w:noProof/>
+                <w:kern w:val="2"/>
+                <w:sz w:val="24"/>
+                <w:szCs w:val="24"/>
+                <w14:ligatures w14:val="standardContextual"/>
+              </w:rPr>
+              <w:tab/>
+            </w:r>
+            <w:r>
+              <w:rPr>
+                <w:rStyle w:val="Hyperlink"/>
+                <w:rFonts w:ascii="Times New Roman" w:hAnsi="Times New Roman"/>
+                <w:noProof/>
+                <w:sz w:val="24"/>
+                <w:szCs w:val="24"/>
+              </w:rPr>
+              <w:t>Formulir Penambahan atau Perubahan Peminjaman</w:t>
+            </w:r>
+            <w:r>
+              <w:rPr>
+                <w:rFonts w:ascii="Times New Roman" w:hAnsi="Times New Roman"/>
+                <w:noProof/>
+                <w:webHidden/>
+                <w:sz w:val="24"/>
+                <w:szCs w:val="24"/>
+              </w:rPr>
+              <w:tab/>
+            </w:r>
+            <w:r>
+              <w:rPr>
+                <w:rFonts w:ascii="Times New Roman" w:hAnsi="Times New Roman"/>
+                <w:noProof/>
+                <w:webHidden/>
+                <w:sz w:val="24"/>
+                <w:szCs w:val="24"/>
+              </w:rPr>
+              <w:fldChar w:fldCharType="begin"/>
+            </w:r>
+            <w:r>
+              <w:rPr>
+                <w:rFonts w:ascii="Times New Roman" w:hAnsi="Times New Roman"/>
+                <w:noProof/>
+                <w:webHidden/>
+                <w:sz w:val="24"/>
+                <w:szCs w:val="24"/>
+              </w:rPr>
+              <w:instrText xml:space="preserve"> PAGEREF _Toc169207730 \h </w:instrText>
+            </w:r>
+            <w:r>
+              <w:rPr>
+                <w:rFonts w:ascii="Times New Roman" w:hAnsi="Times New Roman"/>
+                <w:noProof/>
+                <w:webHidden/>
+                <w:sz w:val="24"/>
+                <w:szCs w:val="24"/>
+              </w:rPr>
+            </w:r>
+            <w:r>
+              <w:rPr>
+                <w:rFonts w:ascii="Times New Roman" w:hAnsi="Times New Roman"/>
+                <w:noProof/>
+                <w:webHidden/>
+                <w:sz w:val="24"/>
+                <w:szCs w:val="24"/>
+              </w:rPr>
+              <w:fldChar w:fldCharType="separate"/>
+            </w:r>
+            <w:r>
+              <w:rPr>
+                <w:rFonts w:ascii="Times New Roman" w:hAnsi="Times New Roman"/>
+                <w:noProof/>
+                <w:webHidden/>
+                <w:sz w:val="24"/>
+                <w:szCs w:val="24"/>
+              </w:rPr>
+              <w:t>11</w:t>
+            </w:r>
+            <w:r>
+              <w:rPr>
+                <w:rFonts w:ascii="Times New Roman" w:hAnsi="Times New Roman"/>
+                <w:noProof/>
+                <w:webHidden/>
+                <w:sz w:val="24"/>
+                <w:szCs w:val="24"/>
+              </w:rPr>
+              <w:fldChar w:fldCharType="end"/>
+            </w:r>
+          </w:hyperlink>
+        </w:p>
+        <w:p>
+          <w:pPr>
+            <w:pStyle w:val="TOC3"/>
+            <w:tabs>
+              <w:tab w:val="left" w:pos="1320"/>
+              <w:tab w:val="right" w:leader="dot" w:pos="9016"/>
+            </w:tabs>
+            <w:spacing w:after="0"/>
+            <w:rPr>
+              <w:rFonts w:ascii="Times New Roman" w:hAnsi="Times New Roman"/>
+              <w:noProof/>
+              <w:kern w:val="2"/>
+              <w:sz w:val="24"/>
+              <w:szCs w:val="24"/>
+              <w14:ligatures w14:val="standardContextual"/>
+            </w:rPr>
+          </w:pPr>
+          <w:hyperlink w:anchor="_Toc169207731" w:history="1">
+            <w:r>
+              <w:rPr>
+                <w:rStyle w:val="Hyperlink"/>
+                <w:rFonts w:ascii="Times New Roman" w:hAnsi="Times New Roman"/>
+                <w:noProof/>
+                <w:sz w:val="24"/>
+                <w:szCs w:val="24"/>
+              </w:rPr>
+              <w:t>3.4.7</w:t>
+            </w:r>
+            <w:r>
+              <w:rPr>
+                <w:rFonts w:ascii="Times New Roman" w:hAnsi="Times New Roman"/>
+                <w:noProof/>
+                <w:kern w:val="2"/>
+                <w:sz w:val="24"/>
+                <w:szCs w:val="24"/>
+                <w14:ligatures w14:val="standardContextual"/>
+              </w:rPr>
+              <w:tab/>
+            </w:r>
+            <w:r>
+              <w:rPr>
+                <w:rStyle w:val="Hyperlink"/>
+                <w:rFonts w:ascii="Times New Roman" w:hAnsi="Times New Roman"/>
+                <w:noProof/>
+                <w:sz w:val="24"/>
+                <w:szCs w:val="24"/>
+              </w:rPr>
+              <w:t>Menghapus Alat Alat Laboratorium dan Peminjaman</w:t>
+            </w:r>
+            <w:r>
+              <w:rPr>
+                <w:rFonts w:ascii="Times New Roman" w:hAnsi="Times New Roman"/>
+                <w:noProof/>
+                <w:webHidden/>
+                <w:sz w:val="24"/>
+                <w:szCs w:val="24"/>
+              </w:rPr>
+              <w:tab/>
+            </w:r>
+            <w:r>
+              <w:rPr>
+                <w:rFonts w:ascii="Times New Roman" w:hAnsi="Times New Roman"/>
+                <w:noProof/>
+                <w:webHidden/>
+                <w:sz w:val="24"/>
+                <w:szCs w:val="24"/>
+              </w:rPr>
+              <w:fldChar w:fldCharType="begin"/>
+            </w:r>
+            <w:r>
+              <w:rPr>
+                <w:rFonts w:ascii="Times New Roman" w:hAnsi="Times New Roman"/>
+                <w:noProof/>
+                <w:webHidden/>
+                <w:sz w:val="24"/>
+                <w:szCs w:val="24"/>
+              </w:rPr>
+              <w:instrText xml:space="preserve"> PAGEREF _Toc169207731 \h </w:instrText>
+            </w:r>
+            <w:r>
+              <w:rPr>
+                <w:rFonts w:ascii="Times New Roman" w:hAnsi="Times New Roman"/>
+                <w:noProof/>
+                <w:webHidden/>
+                <w:sz w:val="24"/>
+                <w:szCs w:val="24"/>
+              </w:rPr>
+            </w:r>
+            <w:r>
+              <w:rPr>
+                <w:rFonts w:ascii="Times New Roman" w:hAnsi="Times New Roman"/>
+                <w:noProof/>
+                <w:webHidden/>
+                <w:sz w:val="24"/>
+                <w:szCs w:val="24"/>
+              </w:rPr>
+              <w:fldChar w:fldCharType="separate"/>
+            </w:r>
+            <w:r>
+              <w:rPr>
+                <w:rFonts w:ascii="Times New Roman" w:hAnsi="Times New Roman"/>
+                <w:noProof/>
+                <w:webHidden/>
+                <w:sz w:val="24"/>
+                <w:szCs w:val="24"/>
+              </w:rPr>
+              <w:t>14</w:t>
+            </w:r>
+            <w:r>
+              <w:rPr>
+                <w:rFonts w:ascii="Times New Roman" w:hAnsi="Times New Roman"/>
+                <w:noProof/>
+                <w:webHidden/>
+                <w:sz w:val="24"/>
+                <w:szCs w:val="24"/>
+              </w:rPr>
+              <w:fldChar w:fldCharType="end"/>
+            </w:r>
+          </w:hyperlink>
+        </w:p>
+        <w:p>
+          <w:pPr>
+            <w:pStyle w:val="TOC1"/>
+            <w:tabs>
+              <w:tab w:val="right" w:leader="dot" w:pos="9016"/>
+            </w:tabs>
+            <w:spacing w:after="0"/>
+            <w:rPr>
+              <w:rFonts w:ascii="Times New Roman" w:hAnsi="Times New Roman"/>
+              <w:noProof/>
+              <w:kern w:val="2"/>
+              <w:sz w:val="24"/>
+              <w:szCs w:val="24"/>
+              <w14:ligatures w14:val="standardContextual"/>
+            </w:rPr>
+          </w:pPr>
+          <w:hyperlink w:anchor="_Toc169207732" w:history="1">
+            <w:r>
+              <w:rPr>
+                <w:rStyle w:val="Hyperlink"/>
+                <w:rFonts w:ascii="Times New Roman" w:hAnsi="Times New Roman"/>
+                <w:noProof/>
+                <w:sz w:val="24"/>
+                <w:szCs w:val="24"/>
+              </w:rPr>
+              <w:t>BAB IV</w:t>
+            </w:r>
+            <w:r>
+              <w:rPr>
+                <w:rFonts w:ascii="Times New Roman" w:hAnsi="Times New Roman"/>
+                <w:noProof/>
+                <w:webHidden/>
+                <w:sz w:val="24"/>
+                <w:szCs w:val="24"/>
+              </w:rPr>
+              <w:tab/>
+            </w:r>
+            <w:r>
+              <w:rPr>
+                <w:rFonts w:ascii="Times New Roman" w:hAnsi="Times New Roman"/>
+                <w:noProof/>
+                <w:webHidden/>
+                <w:sz w:val="24"/>
+                <w:szCs w:val="24"/>
+              </w:rPr>
+              <w:fldChar w:fldCharType="begin"/>
+            </w:r>
+            <w:r>
+              <w:rPr>
+                <w:rFonts w:ascii="Times New Roman" w:hAnsi="Times New Roman"/>
+                <w:noProof/>
+                <w:webHidden/>
+                <w:sz w:val="24"/>
+                <w:szCs w:val="24"/>
+              </w:rPr>
+              <w:instrText xml:space="preserve"> PAGEREF _Toc169207732 \h </w:instrText>
+            </w:r>
+            <w:r>
+              <w:rPr>
+                <w:rFonts w:ascii="Times New Roman" w:hAnsi="Times New Roman"/>
+                <w:noProof/>
+                <w:webHidden/>
+                <w:sz w:val="24"/>
+                <w:szCs w:val="24"/>
+              </w:rPr>
+            </w:r>
+            <w:r>
+              <w:rPr>
+                <w:rFonts w:ascii="Times New Roman" w:hAnsi="Times New Roman"/>
+                <w:noProof/>
+                <w:webHidden/>
+                <w:sz w:val="24"/>
+                <w:szCs w:val="24"/>
+              </w:rPr>
+              <w:fldChar w:fldCharType="separate"/>
+            </w:r>
+            <w:r>
+              <w:rPr>
+                <w:rFonts w:ascii="Times New Roman" w:hAnsi="Times New Roman"/>
+                <w:noProof/>
+                <w:webHidden/>
+                <w:sz w:val="24"/>
+                <w:szCs w:val="24"/>
+              </w:rPr>
+              <w:t>16</w:t>
+            </w:r>
+            <w:r>
+              <w:rPr>
+                <w:rFonts w:ascii="Times New Roman" w:hAnsi="Times New Roman"/>
+                <w:noProof/>
+                <w:webHidden/>
+                <w:sz w:val="24"/>
+                <w:szCs w:val="24"/>
+              </w:rPr>
+              <w:fldChar w:fldCharType="end"/>
+            </w:r>
+          </w:hyperlink>
+        </w:p>
+        <w:p>
+          <w:pPr>
+            <w:pStyle w:val="TOC1"/>
+            <w:tabs>
+              <w:tab w:val="right" w:leader="dot" w:pos="9016"/>
+            </w:tabs>
+            <w:spacing w:after="0"/>
+            <w:rPr>
+              <w:rFonts w:ascii="Times New Roman" w:hAnsi="Times New Roman"/>
+              <w:noProof/>
+              <w:kern w:val="2"/>
+              <w:sz w:val="24"/>
+              <w:szCs w:val="24"/>
+              <w14:ligatures w14:val="standardContextual"/>
+            </w:rPr>
+          </w:pPr>
+          <w:hyperlink w:anchor="_Toc169207733" w:history="1">
+            <w:r>
+              <w:rPr>
+                <w:rStyle w:val="Hyperlink"/>
+                <w:rFonts w:ascii="Times New Roman" w:hAnsi="Times New Roman"/>
+                <w:noProof/>
+                <w:sz w:val="24"/>
+                <w:szCs w:val="24"/>
+              </w:rPr>
+              <w:t>PENUTUP</w:t>
+            </w:r>
+            <w:r>
+              <w:rPr>
+                <w:rFonts w:ascii="Times New Roman" w:hAnsi="Times New Roman"/>
+                <w:noProof/>
+                <w:webHidden/>
+                <w:sz w:val="24"/>
+                <w:szCs w:val="24"/>
+              </w:rPr>
+              <w:tab/>
+            </w:r>
+            <w:r>
+              <w:rPr>
+                <w:rFonts w:ascii="Times New Roman" w:hAnsi="Times New Roman"/>
+                <w:noProof/>
+                <w:webHidden/>
+                <w:sz w:val="24"/>
+                <w:szCs w:val="24"/>
+              </w:rPr>
+              <w:fldChar w:fldCharType="begin"/>
+            </w:r>
+            <w:r>
+              <w:rPr>
+                <w:rFonts w:ascii="Times New Roman" w:hAnsi="Times New Roman"/>
+                <w:noProof/>
+                <w:webHidden/>
+                <w:sz w:val="24"/>
+                <w:szCs w:val="24"/>
+              </w:rPr>
+              <w:instrText xml:space="preserve"> PAGEREF _Toc169207733 \h </w:instrText>
+            </w:r>
+            <w:r>
+              <w:rPr>
+                <w:rFonts w:ascii="Times New Roman" w:hAnsi="Times New Roman"/>
+                <w:noProof/>
+                <w:webHidden/>
+                <w:sz w:val="24"/>
+                <w:szCs w:val="24"/>
+              </w:rPr>
+            </w:r>
+            <w:r>
+              <w:rPr>
+                <w:rFonts w:ascii="Times New Roman" w:hAnsi="Times New Roman"/>
+                <w:noProof/>
+                <w:webHidden/>
+                <w:sz w:val="24"/>
+                <w:szCs w:val="24"/>
+              </w:rPr>
+              <w:fldChar w:fldCharType="separate"/>
+            </w:r>
+            <w:r>
+              <w:rPr>
+                <w:rFonts w:ascii="Times New Roman" w:hAnsi="Times New Roman"/>
+                <w:noProof/>
+                <w:webHidden/>
+                <w:sz w:val="24"/>
+                <w:szCs w:val="24"/>
+              </w:rPr>
+              <w:t>16</w:t>
             </w:r>
             <w:r>
               <w:rPr>
@@ -3215,16 +5337,17 @@
               <w:tab w:val="left" w:pos="1100"/>
               <w:tab w:val="right" w:leader="dot" w:pos="9016"/>
             </w:tabs>
-            <w:spacing w:after="0" w:line="360" w:lineRule="auto"/>
+            <w:spacing w:after="0"/>
             <w:rPr>
               <w:rFonts w:ascii="Times New Roman" w:hAnsi="Times New Roman"/>
               <w:noProof/>
               <w:kern w:val="2"/>
               <w:sz w:val="24"/>
               <w:szCs w:val="24"/>
+              <w14:ligatures w14:val="standardContextual"/>
             </w:rPr>
           </w:pPr>
-          <w:hyperlink w:anchor="_Toc168723336" w:history="1">
+          <w:hyperlink w:anchor="_Toc169207734" w:history="1">
             <w:r>
               <w:rPr>
                 <w:rStyle w:val="Hyperlink"/>
@@ -3233,7 +5356,7 @@
                 <w:sz w:val="24"/>
                 <w:szCs w:val="24"/>
               </w:rPr>
-              <w:t>3.1</w:t>
+              <w:t>4.1</w:t>
             </w:r>
             <w:r>
               <w:rPr>
@@ -3242,6 +5365,7 @@
                 <w:kern w:val="2"/>
                 <w:sz w:val="24"/>
                 <w:szCs w:val="24"/>
+                <w14:ligatures w14:val="standardContextual"/>
               </w:rPr>
               <w:tab/>
             </w:r>
@@ -3253,7 +5377,7 @@
                 <w:sz w:val="24"/>
                 <w:szCs w:val="24"/>
               </w:rPr>
-              <w:t>Analisis Kebutuhan</w:t>
+              <w:t>Kesimpulan</w:t>
             </w:r>
             <w:r>
               <w:rPr>
@@ -3283,7 +5407,7 @@
                 <w:sz w:val="24"/>
                 <w:szCs w:val="24"/>
               </w:rPr>
-              <w:instrText xml:space="preserve"> PAGEREF _Toc168723336 \h </w:instrText>
+              <w:instrText xml:space="preserve"> PAGEREF _Toc169207734 \h </w:instrText>
             </w:r>
             <w:r>
               <w:rPr>
@@ -3312,243 +5436,7 @@
                 <w:sz w:val="24"/>
                 <w:szCs w:val="24"/>
               </w:rPr>
-              <w:t>4</w:t>
-            </w:r>
-            <w:r>
-              <w:rPr>
-                <w:rFonts w:ascii="Times New Roman" w:hAnsi="Times New Roman"/>
-                <w:noProof/>
-                <w:webHidden/>
-                <w:sz w:val="24"/>
-                <w:szCs w:val="24"/>
-              </w:rPr>
-              <w:fldChar w:fldCharType="end"/>
-            </w:r>
-          </w:hyperlink>
-        </w:p>
-        <w:p>
-          <w:pPr>
-            <w:pStyle w:val="TOC3"/>
-            <w:tabs>
-              <w:tab w:val="left" w:pos="1100"/>
-              <w:tab w:val="right" w:leader="dot" w:pos="9016"/>
-            </w:tabs>
-            <w:spacing w:after="0" w:line="360" w:lineRule="auto"/>
-            <w:rPr>
-              <w:rFonts w:ascii="Times New Roman" w:hAnsi="Times New Roman"/>
-              <w:noProof/>
-              <w:kern w:val="2"/>
-              <w:sz w:val="24"/>
-              <w:szCs w:val="24"/>
-            </w:rPr>
-          </w:pPr>
-          <w:hyperlink w:anchor="_Toc168723337" w:history="1">
-            <w:r>
-              <w:rPr>
-                <w:rStyle w:val="Hyperlink"/>
-                <w:rFonts w:ascii="Times New Roman" w:hAnsi="Times New Roman"/>
-                <w:noProof/>
-                <w:sz w:val="24"/>
-                <w:szCs w:val="24"/>
-              </w:rPr>
-              <w:t>3.2</w:t>
-            </w:r>
-            <w:r>
-              <w:rPr>
-                <w:rFonts w:ascii="Times New Roman" w:hAnsi="Times New Roman"/>
-                <w:noProof/>
-                <w:kern w:val="2"/>
-                <w:sz w:val="24"/>
-                <w:szCs w:val="24"/>
-              </w:rPr>
-              <w:tab/>
-            </w:r>
-            <w:r>
-              <w:rPr>
-                <w:rStyle w:val="Hyperlink"/>
-                <w:rFonts w:ascii="Times New Roman" w:hAnsi="Times New Roman"/>
-                <w:noProof/>
-                <w:sz w:val="24"/>
-                <w:szCs w:val="24"/>
-              </w:rPr>
-              <w:t>Desain</w:t>
-            </w:r>
-            <w:r>
-              <w:rPr>
-                <w:rFonts w:ascii="Times New Roman" w:hAnsi="Times New Roman"/>
-                <w:noProof/>
-                <w:webHidden/>
-                <w:sz w:val="24"/>
-                <w:szCs w:val="24"/>
-              </w:rPr>
-              <w:tab/>
-            </w:r>
-            <w:r>
-              <w:rPr>
-                <w:rFonts w:ascii="Times New Roman" w:hAnsi="Times New Roman"/>
-                <w:noProof/>
-                <w:webHidden/>
-                <w:sz w:val="24"/>
-                <w:szCs w:val="24"/>
-              </w:rPr>
-              <w:fldChar w:fldCharType="begin"/>
-            </w:r>
-            <w:r>
-              <w:rPr>
-                <w:rFonts w:ascii="Times New Roman" w:hAnsi="Times New Roman"/>
-                <w:noProof/>
-                <w:webHidden/>
-                <w:sz w:val="24"/>
-                <w:szCs w:val="24"/>
-              </w:rPr>
-              <w:instrText xml:space="preserve"> PAGEREF _Toc168723337 \h </w:instrText>
-            </w:r>
-            <w:r>
-              <w:rPr>
-                <w:rFonts w:ascii="Times New Roman" w:hAnsi="Times New Roman"/>
-                <w:noProof/>
-                <w:webHidden/>
-                <w:sz w:val="24"/>
-                <w:szCs w:val="24"/>
-              </w:rPr>
-            </w:r>
-            <w:r>
-              <w:rPr>
-                <w:rFonts w:ascii="Times New Roman" w:hAnsi="Times New Roman"/>
-                <w:noProof/>
-                <w:webHidden/>
-                <w:sz w:val="24"/>
-                <w:szCs w:val="24"/>
-              </w:rPr>
-              <w:fldChar w:fldCharType="separate"/>
-            </w:r>
-            <w:r>
-              <w:rPr>
-                <w:rFonts w:ascii="Times New Roman" w:hAnsi="Times New Roman"/>
-                <w:noProof/>
-                <w:webHidden/>
-                <w:sz w:val="24"/>
-                <w:szCs w:val="24"/>
-              </w:rPr>
-              <w:t>6</w:t>
-            </w:r>
-            <w:r>
-              <w:rPr>
-                <w:rFonts w:ascii="Times New Roman" w:hAnsi="Times New Roman"/>
-                <w:noProof/>
-                <w:webHidden/>
-                <w:sz w:val="24"/>
-                <w:szCs w:val="24"/>
-              </w:rPr>
-              <w:fldChar w:fldCharType="end"/>
-            </w:r>
-          </w:hyperlink>
-        </w:p>
-        <w:p>
-          <w:pPr>
-            <w:pStyle w:val="TOC3"/>
-            <w:tabs>
-              <w:tab w:val="left" w:pos="1100"/>
-              <w:tab w:val="right" w:leader="dot" w:pos="9016"/>
-            </w:tabs>
-            <w:spacing w:after="0" w:line="360" w:lineRule="auto"/>
-            <w:rPr>
-              <w:rFonts w:ascii="Times New Roman" w:hAnsi="Times New Roman"/>
-              <w:noProof/>
-              <w:kern w:val="2"/>
-              <w:sz w:val="24"/>
-              <w:szCs w:val="24"/>
-            </w:rPr>
-          </w:pPr>
-          <w:hyperlink w:anchor="_Toc168723338" w:history="1">
-            <w:r>
-              <w:rPr>
-                <w:rStyle w:val="Hyperlink"/>
-                <w:rFonts w:ascii="Times New Roman" w:hAnsi="Times New Roman"/>
-                <w:noProof/>
-                <w:sz w:val="24"/>
-                <w:szCs w:val="24"/>
-              </w:rPr>
-              <w:t>3.3</w:t>
-            </w:r>
-            <w:r>
-              <w:rPr>
-                <w:rFonts w:ascii="Times New Roman" w:hAnsi="Times New Roman"/>
-                <w:noProof/>
-                <w:kern w:val="2"/>
-                <w:sz w:val="24"/>
-                <w:szCs w:val="24"/>
-              </w:rPr>
-              <w:tab/>
-            </w:r>
-            <w:r>
-              <w:rPr>
-                <w:rStyle w:val="Hyperlink"/>
-                <w:rFonts w:ascii="Times New Roman" w:hAnsi="Times New Roman"/>
-                <w:noProof/>
-                <w:sz w:val="24"/>
-                <w:szCs w:val="24"/>
-              </w:rPr>
-              <w:t>Prototype</w:t>
-            </w:r>
-            <w:r>
-              <w:rPr>
-                <w:rFonts w:ascii="Times New Roman" w:hAnsi="Times New Roman"/>
-                <w:noProof/>
-                <w:webHidden/>
-                <w:sz w:val="24"/>
-                <w:szCs w:val="24"/>
-              </w:rPr>
-              <w:tab/>
-            </w:r>
-            <w:r>
-              <w:rPr>
-                <w:rFonts w:ascii="Times New Roman" w:hAnsi="Times New Roman"/>
-                <w:noProof/>
-                <w:webHidden/>
-                <w:sz w:val="24"/>
-                <w:szCs w:val="24"/>
-              </w:rPr>
-              <w:fldChar w:fldCharType="begin"/>
-            </w:r>
-            <w:r>
-              <w:rPr>
-                <w:rFonts w:ascii="Times New Roman" w:hAnsi="Times New Roman"/>
-                <w:noProof/>
-                <w:webHidden/>
-                <w:sz w:val="24"/>
-                <w:szCs w:val="24"/>
-              </w:rPr>
-              <w:instrText xml:space="preserve"> PAGEREF _Toc168723338 \h </w:instrText>
-            </w:r>
-            <w:r>
-              <w:rPr>
-                <w:rFonts w:ascii="Times New Roman" w:hAnsi="Times New Roman"/>
-                <w:noProof/>
-                <w:webHidden/>
-                <w:sz w:val="24"/>
-                <w:szCs w:val="24"/>
-              </w:rPr>
-            </w:r>
-            <w:r>
-              <w:rPr>
-                <w:rFonts w:ascii="Times New Roman" w:hAnsi="Times New Roman"/>
-                <w:noProof/>
-                <w:webHidden/>
-                <w:sz w:val="24"/>
-                <w:szCs w:val="24"/>
-              </w:rPr>
-              <w:fldChar w:fldCharType="separate"/>
-            </w:r>
-            <w:r>
-              <w:rPr>
-                <w:rFonts w:ascii="Times New Roman" w:hAnsi="Times New Roman"/>
-                <w:noProof/>
-                <w:webHidden/>
-                <w:sz w:val="24"/>
-                <w:szCs w:val="24"/>
-              </w:rPr>
-              <w:t>9</w:t>
+              <w:t>16</w:t>
             </w:r>
             <w:r>
               <w:rPr>
@@ -3568,16 +5456,17 @@
             <w:tabs>
               <w:tab w:val="right" w:leader="dot" w:pos="9016"/>
             </w:tabs>
-            <w:spacing w:after="0" w:line="360" w:lineRule="auto"/>
+            <w:spacing w:after="0"/>
             <w:rPr>
               <w:rFonts w:ascii="Times New Roman" w:hAnsi="Times New Roman"/>
               <w:noProof/>
               <w:kern w:val="2"/>
               <w:sz w:val="24"/>
               <w:szCs w:val="24"/>
+              <w14:ligatures w14:val="standardContextual"/>
             </w:rPr>
           </w:pPr>
-          <w:hyperlink w:anchor="_Toc168723339" w:history="1">
+          <w:hyperlink w:anchor="_Toc169207735" w:history="1">
             <w:r>
               <w:rPr>
                 <w:rStyle w:val="Hyperlink"/>
@@ -3586,7 +5475,7 @@
                 <w:sz w:val="24"/>
                 <w:szCs w:val="24"/>
               </w:rPr>
-              <w:t>BAB IV</w:t>
+              <w:t>DAFTAR PUSTAKA</w:t>
             </w:r>
             <w:r>
               <w:rPr>
@@ -3616,7 +5505,7 @@
                 <w:sz w:val="24"/>
                 <w:szCs w:val="24"/>
               </w:rPr>
-              <w:instrText xml:space="preserve"> PAGEREF _Toc168723339 \h </w:instrText>
+              <w:instrText xml:space="preserve"> PAGEREF _Toc169207735 \h </w:instrText>
             </w:r>
             <w:r>
               <w:rPr>
@@ -3645,7 +5534,7 @@
                 <w:sz w:val="24"/>
                 <w:szCs w:val="24"/>
               </w:rPr>
-              <w:t>10</w:t>
+              <w:t>17</w:t>
             </w:r>
             <w:r>
               <w:rPr>
@@ -3661,20 +5550,21 @@
         </w:p>
         <w:p>
           <w:pPr>
-            <w:pStyle w:val="TOC2"/>
+            <w:pStyle w:val="TOC1"/>
             <w:tabs>
               <w:tab w:val="right" w:leader="dot" w:pos="9016"/>
             </w:tabs>
-            <w:spacing w:after="0" w:line="360" w:lineRule="auto"/>
+            <w:spacing w:after="0"/>
             <w:rPr>
               <w:rFonts w:ascii="Times New Roman" w:hAnsi="Times New Roman"/>
               <w:noProof/>
               <w:kern w:val="2"/>
               <w:sz w:val="24"/>
               <w:szCs w:val="24"/>
+              <w14:ligatures w14:val="standardContextual"/>
             </w:rPr>
           </w:pPr>
-          <w:hyperlink w:anchor="_Toc168723340" w:history="1">
+          <w:hyperlink w:anchor="_Toc169207736" w:history="1">
             <w:r>
               <w:rPr>
                 <w:rStyle w:val="Hyperlink"/>
@@ -3683,7 +5573,7 @@
                 <w:sz w:val="24"/>
                 <w:szCs w:val="24"/>
               </w:rPr>
-              <w:t>PENUTUP</w:t>
+              <w:t>LAMPIRAN</w:t>
             </w:r>
             <w:r>
               <w:rPr>
@@ -3713,7 +5603,7 @@
                 <w:sz w:val="24"/>
                 <w:szCs w:val="24"/>
               </w:rPr>
-              <w:instrText xml:space="preserve"> PAGEREF _Toc168723340 \h </w:instrText>
+              <w:instrText xml:space="preserve"> PAGEREF _Toc169207736 \h </w:instrText>
             </w:r>
             <w:r>
               <w:rPr>
@@ -3742,104 +5632,7 @@
                 <w:sz w:val="24"/>
                 <w:szCs w:val="24"/>
               </w:rPr>
-              <w:t>10</w:t>
-            </w:r>
-            <w:r>
-              <w:rPr>
-                <w:rFonts w:ascii="Times New Roman" w:hAnsi="Times New Roman"/>
-                <w:noProof/>
-                <w:webHidden/>
-                <w:sz w:val="24"/>
-                <w:szCs w:val="24"/>
-              </w:rPr>
-              <w:fldChar w:fldCharType="end"/>
-            </w:r>
-          </w:hyperlink>
-        </w:p>
-        <w:p>
-          <w:pPr>
-            <w:pStyle w:val="TOC2"/>
-            <w:tabs>
-              <w:tab w:val="right" w:leader="dot" w:pos="9016"/>
-            </w:tabs>
-            <w:spacing w:after="0" w:line="360" w:lineRule="auto"/>
-            <w:rPr>
-              <w:rFonts w:ascii="Times New Roman" w:hAnsi="Times New Roman"/>
-              <w:noProof/>
-              <w:kern w:val="2"/>
-              <w:sz w:val="24"/>
-              <w:szCs w:val="24"/>
-            </w:rPr>
-          </w:pPr>
-          <w:hyperlink w:anchor="_Toc168723341" w:history="1">
-            <w:r>
-              <w:rPr>
-                <w:rStyle w:val="Hyperlink"/>
-                <w:rFonts w:ascii="Times New Roman" w:hAnsi="Times New Roman"/>
-                <w:noProof/>
-                <w:sz w:val="24"/>
-                <w:szCs w:val="24"/>
-              </w:rPr>
-              <w:t>DAFTAR PUSTAKA</w:t>
-            </w:r>
-            <w:r>
-              <w:rPr>
-                <w:rFonts w:ascii="Times New Roman" w:hAnsi="Times New Roman"/>
-                <w:noProof/>
-                <w:webHidden/>
-                <w:sz w:val="24"/>
-                <w:szCs w:val="24"/>
-              </w:rPr>
-              <w:tab/>
-            </w:r>
-            <w:r>
-              <w:rPr>
-                <w:rFonts w:ascii="Times New Roman" w:hAnsi="Times New Roman"/>
-                <w:noProof/>
-                <w:webHidden/>
-                <w:sz w:val="24"/>
-                <w:szCs w:val="24"/>
-              </w:rPr>
-              <w:fldChar w:fldCharType="begin"/>
-            </w:r>
-            <w:r>
-              <w:rPr>
-                <w:rFonts w:ascii="Times New Roman" w:hAnsi="Times New Roman"/>
-                <w:noProof/>
-                <w:webHidden/>
-                <w:sz w:val="24"/>
-                <w:szCs w:val="24"/>
-              </w:rPr>
-              <w:instrText xml:space="preserve"> PAGEREF _Toc168723341 \h </w:instrText>
-            </w:r>
-            <w:r>
-              <w:rPr>
-                <w:rFonts w:ascii="Times New Roman" w:hAnsi="Times New Roman"/>
-                <w:noProof/>
-                <w:webHidden/>
-                <w:sz w:val="24"/>
-                <w:szCs w:val="24"/>
-              </w:rPr>
-            </w:r>
-            <w:r>
-              <w:rPr>
-                <w:rFonts w:ascii="Times New Roman" w:hAnsi="Times New Roman"/>
-                <w:noProof/>
-                <w:webHidden/>
-                <w:sz w:val="24"/>
-                <w:szCs w:val="24"/>
-              </w:rPr>
-              <w:fldChar w:fldCharType="separate"/>
-            </w:r>
-            <w:r>
-              <w:rPr>
-                <w:rFonts w:ascii="Times New Roman" w:hAnsi="Times New Roman"/>
-                <w:noProof/>
-                <w:webHidden/>
-                <w:sz w:val="24"/>
-                <w:szCs w:val="24"/>
-              </w:rPr>
-              <w:t>11</w:t>
+              <w:t>18</w:t>
             </w:r>
             <w:r>
               <w:rPr>
@@ -3878,11 +5671,12 @@
       </w:sdtContent>
     </w:sdt>
     <w:p>
-      <w:bookmarkStart w:id="2" w:name="_Toc168723320"/>
-    </w:p>
-    <w:p/>
-    <w:p/>
-    <w:p/>
+      <w:pPr>
+        <w:pStyle w:val="Judul1"/>
+        <w:spacing w:line="360" w:lineRule="auto"/>
+      </w:pPr>
+      <w:bookmarkStart w:id="2" w:name="_Toc169207700"/>
+    </w:p>
     <w:p>
       <w:pPr>
         <w:pStyle w:val="Judul1"/>
@@ -3904,12 +5698,12 @@
           <w:tab w:val="right" w:leader="dot" w:pos="9016"/>
         </w:tabs>
         <w:rPr>
-          <w:rFonts w:eastAsiaTheme="minorEastAsia" w:cstheme="minorBidi"/>
+          <w:rFonts w:ascii="Times New Roman" w:eastAsiaTheme="minorEastAsia" w:hAnsi="Times New Roman" w:cs="Times New Roman"/>
           <w:smallCaps w:val="0"/>
           <w:noProof/>
           <w:kern w:val="2"/>
-          <w:sz w:val="22"/>
-          <w:szCs w:val="22"/>
+          <w:sz w:val="24"/>
+          <w:szCs w:val="24"/>
           <w:lang w:val="id-ID" w:eastAsia="id-ID"/>
           <w14:ligatures w14:val="standardContextual"/>
         </w:rPr>
@@ -3950,54 +5744,77 @@
             <w:rStyle w:val="Hyperlink"/>
             <w:rFonts w:ascii="Times New Roman" w:hAnsi="Times New Roman" w:cs="Times New Roman"/>
             <w:noProof/>
+            <w:sz w:val="24"/>
+            <w:szCs w:val="24"/>
           </w:rPr>
           <w:t>Gambar 1. 1 Diagram Proses Bisnis</w:t>
         </w:r>
         <w:r>
           <w:rPr>
+            <w:rFonts w:ascii="Times New Roman" w:hAnsi="Times New Roman" w:cs="Times New Roman"/>
             <w:noProof/>
             <w:webHidden/>
+            <w:sz w:val="24"/>
+            <w:szCs w:val="24"/>
           </w:rPr>
           <w:tab/>
         </w:r>
         <w:r>
           <w:rPr>
+            <w:rFonts w:ascii="Times New Roman" w:hAnsi="Times New Roman" w:cs="Times New Roman"/>
             <w:noProof/>
             <w:webHidden/>
+            <w:sz w:val="24"/>
+            <w:szCs w:val="24"/>
           </w:rPr>
           <w:fldChar w:fldCharType="begin"/>
         </w:r>
         <w:r>
           <w:rPr>
+            <w:rFonts w:ascii="Times New Roman" w:hAnsi="Times New Roman" w:cs="Times New Roman"/>
             <w:noProof/>
             <w:webHidden/>
+            <w:sz w:val="24"/>
+            <w:szCs w:val="24"/>
           </w:rPr>
           <w:instrText xml:space="preserve"> PAGEREF _Toc169202404 \h </w:instrText>
         </w:r>
         <w:r>
           <w:rPr>
+            <w:rFonts w:ascii="Times New Roman" w:hAnsi="Times New Roman" w:cs="Times New Roman"/>
             <w:noProof/>
             <w:webHidden/>
+            <w:sz w:val="24"/>
+            <w:szCs w:val="24"/>
           </w:rPr>
         </w:r>
         <w:r>
           <w:rPr>
+            <w:rFonts w:ascii="Times New Roman" w:hAnsi="Times New Roman" w:cs="Times New Roman"/>
             <w:noProof/>
             <w:webHidden/>
+            <w:sz w:val="24"/>
+            <w:szCs w:val="24"/>
           </w:rPr>
           <w:fldChar w:fldCharType="separate"/>
         </w:r>
         <w:r>
           <w:rPr>
+            <w:rFonts w:ascii="Times New Roman" w:hAnsi="Times New Roman" w:cs="Times New Roman"/>
             <w:noProof/>
             <w:webHidden/>
+            <w:sz w:val="24"/>
+            <w:szCs w:val="24"/>
           </w:rPr>
           <w:t>5</w:t>
         </w:r>
         <w:r>
           <w:rPr>
+            <w:rFonts w:ascii="Times New Roman" w:hAnsi="Times New Roman" w:cs="Times New Roman"/>
             <w:noProof/>
             <w:webHidden/>
+            <w:sz w:val="24"/>
+            <w:szCs w:val="24"/>
           </w:rPr>
           <w:fldChar w:fldCharType="end"/>
         </w:r>
@@ -4010,12 +5827,12 @@
           <w:tab w:val="right" w:leader="dot" w:pos="9016"/>
         </w:tabs>
         <w:rPr>
-          <w:rFonts w:eastAsiaTheme="minorEastAsia" w:cstheme="minorBidi"/>
+          <w:rFonts w:ascii="Times New Roman" w:eastAsiaTheme="minorEastAsia" w:hAnsi="Times New Roman" w:cs="Times New Roman"/>
           <w:smallCaps w:val="0"/>
           <w:noProof/>
           <w:kern w:val="2"/>
-          <w:sz w:val="22"/>
-          <w:szCs w:val="22"/>
+          <w:sz w:val="24"/>
+          <w:szCs w:val="24"/>
           <w:lang w:val="id-ID" w:eastAsia="id-ID"/>
           <w14:ligatures w14:val="standardContextual"/>
         </w:rPr>
@@ -4026,54 +5843,77 @@
             <w:rStyle w:val="Hyperlink"/>
             <w:rFonts w:ascii="Times New Roman" w:hAnsi="Times New Roman" w:cs="Times New Roman"/>
             <w:noProof/>
+            <w:sz w:val="24"/>
+            <w:szCs w:val="24"/>
           </w:rPr>
           <w:t>Gambar 1. 2 Diagram Class</w:t>
         </w:r>
         <w:r>
           <w:rPr>
+            <w:rFonts w:ascii="Times New Roman" w:hAnsi="Times New Roman" w:cs="Times New Roman"/>
             <w:noProof/>
             <w:webHidden/>
+            <w:sz w:val="24"/>
+            <w:szCs w:val="24"/>
           </w:rPr>
           <w:tab/>
         </w:r>
         <w:r>
           <w:rPr>
+            <w:rFonts w:ascii="Times New Roman" w:hAnsi="Times New Roman" w:cs="Times New Roman"/>
             <w:noProof/>
             <w:webHidden/>
+            <w:sz w:val="24"/>
+            <w:szCs w:val="24"/>
           </w:rPr>
           <w:fldChar w:fldCharType="begin"/>
         </w:r>
         <w:r>
           <w:rPr>
+            <w:rFonts w:ascii="Times New Roman" w:hAnsi="Times New Roman" w:cs="Times New Roman"/>
             <w:noProof/>
             <w:webHidden/>
+            <w:sz w:val="24"/>
+            <w:szCs w:val="24"/>
           </w:rPr>
           <w:instrText xml:space="preserve"> PAGEREF _Toc169202405 \h </w:instrText>
         </w:r>
         <w:r>
           <w:rPr>
+            <w:rFonts w:ascii="Times New Roman" w:hAnsi="Times New Roman" w:cs="Times New Roman"/>
             <w:noProof/>
             <w:webHidden/>
+            <w:sz w:val="24"/>
+            <w:szCs w:val="24"/>
           </w:rPr>
         </w:r>
         <w:r>
           <w:rPr>
+            <w:rFonts w:ascii="Times New Roman" w:hAnsi="Times New Roman" w:cs="Times New Roman"/>
             <w:noProof/>
             <w:webHidden/>
+            <w:sz w:val="24"/>
+            <w:szCs w:val="24"/>
           </w:rPr>
           <w:fldChar w:fldCharType="separate"/>
         </w:r>
         <w:r>
           <w:rPr>
+            <w:rFonts w:ascii="Times New Roman" w:hAnsi="Times New Roman" w:cs="Times New Roman"/>
             <w:noProof/>
             <w:webHidden/>
+            <w:sz w:val="24"/>
+            <w:szCs w:val="24"/>
           </w:rPr>
           <w:t>5</w:t>
         </w:r>
         <w:r>
           <w:rPr>
+            <w:rFonts w:ascii="Times New Roman" w:hAnsi="Times New Roman" w:cs="Times New Roman"/>
             <w:noProof/>
             <w:webHidden/>
+            <w:sz w:val="24"/>
+            <w:szCs w:val="24"/>
           </w:rPr>
           <w:fldChar w:fldCharType="end"/>
         </w:r>
@@ -4457,7 +6297,7 @@
       <w:bookmarkStart w:id="3" w:name="_Toc153922352"/>
       <w:bookmarkStart w:id="4" w:name="_Toc153929753"/>
       <w:bookmarkStart w:id="5" w:name="_Toc154257268"/>
-      <w:bookmarkStart w:id="6" w:name="_Toc168723322"/>
+      <w:bookmarkStart w:id="6" w:name="_Toc169207701"/>
       <w:r>
         <w:lastRenderedPageBreak/>
         <w:t>BAB I</w:t>
@@ -4474,7 +6314,7 @@
       <w:bookmarkStart w:id="7" w:name="_Toc153922353"/>
       <w:bookmarkStart w:id="8" w:name="_Toc153929754"/>
       <w:bookmarkStart w:id="9" w:name="_Toc154257269"/>
-      <w:bookmarkStart w:id="10" w:name="_Toc168723323"/>
+      <w:bookmarkStart w:id="10" w:name="_Toc169207702"/>
       <w:r>
         <w:t>PENDAHULUAN</w:t>
       </w:r>
@@ -4490,7 +6330,7 @@
       <w:bookmarkStart w:id="11" w:name="_Toc153922354"/>
       <w:bookmarkStart w:id="12" w:name="_Toc153929755"/>
       <w:bookmarkStart w:id="13" w:name="_Toc154257270"/>
-      <w:bookmarkStart w:id="14" w:name="_Toc168723324"/>
+      <w:bookmarkStart w:id="14" w:name="_Toc169207703"/>
       <w:r>
         <w:t xml:space="preserve">Latar </w:t>
       </w:r>
@@ -5833,7 +7673,7 @@
       <w:bookmarkStart w:id="15" w:name="_Toc153922355"/>
       <w:bookmarkStart w:id="16" w:name="_Toc153929756"/>
       <w:bookmarkStart w:id="17" w:name="_Toc154257271"/>
-      <w:bookmarkStart w:id="18" w:name="_Toc168723325"/>
+      <w:bookmarkStart w:id="18" w:name="_Toc169207704"/>
       <w:proofErr w:type="spellStart"/>
       <w:r>
         <w:t>Rumusan</w:t>
@@ -6298,7 +8138,7 @@
       <w:bookmarkStart w:id="19" w:name="_Toc153922356"/>
       <w:bookmarkStart w:id="20" w:name="_Toc153929757"/>
       <w:bookmarkStart w:id="21" w:name="_Toc154257272"/>
-      <w:bookmarkStart w:id="22" w:name="_Toc168723326"/>
+      <w:bookmarkStart w:id="22" w:name="_Toc169207705"/>
       <w:r>
         <w:rPr>
           <w:rFonts w:ascii="Times New Roman" w:hAnsi="Times New Roman" w:cs="Times New Roman"/>
@@ -7113,7 +8953,7 @@
       <w:bookmarkStart w:id="23" w:name="_Toc153922357"/>
       <w:bookmarkStart w:id="24" w:name="_Toc153929758"/>
       <w:bookmarkStart w:id="25" w:name="_Toc154257273"/>
-      <w:bookmarkStart w:id="26" w:name="_Toc168723327"/>
+      <w:bookmarkStart w:id="26" w:name="_Toc169207706"/>
       <w:r>
         <w:rPr>
           <w:rFonts w:ascii="Times New Roman" w:hAnsi="Times New Roman" w:cs="Times New Roman"/>
@@ -8072,7 +9912,7 @@
       <w:bookmarkStart w:id="27" w:name="_Toc153922371"/>
       <w:bookmarkStart w:id="28" w:name="_Toc153929772"/>
       <w:bookmarkStart w:id="29" w:name="_Toc154257284"/>
-      <w:bookmarkStart w:id="30" w:name="_Toc168723328"/>
+      <w:bookmarkStart w:id="30" w:name="_Toc169207707"/>
       <w:r>
         <w:lastRenderedPageBreak/>
         <w:t>BAB II</w:t>
@@ -8089,7 +9929,7 @@
       <w:bookmarkStart w:id="31" w:name="_Toc153922372"/>
       <w:bookmarkStart w:id="32" w:name="_Toc153929773"/>
       <w:bookmarkStart w:id="33" w:name="_Toc154257285"/>
-      <w:bookmarkStart w:id="34" w:name="_Toc168723329"/>
+      <w:bookmarkStart w:id="34" w:name="_Toc169207708"/>
       <w:r>
         <w:t>METODOLOGI</w:t>
       </w:r>
@@ -8107,7 +9947,7 @@
           <w:szCs w:val="20"/>
         </w:rPr>
       </w:pPr>
-      <w:bookmarkStart w:id="35" w:name="_Toc168723330"/>
+      <w:bookmarkStart w:id="35" w:name="_Toc169207709"/>
       <w:proofErr w:type="spellStart"/>
       <w:r>
         <w:t>Menganalisis</w:t>
@@ -8144,6 +9984,7 @@
       <w:pPr>
         <w:pStyle w:val="Gaya1"/>
       </w:pPr>
+      <w:bookmarkStart w:id="36" w:name="_Toc169207710"/>
       <w:proofErr w:type="spellStart"/>
       <w:r>
         <w:t>Membuat</w:t>
@@ -8152,6 +9993,7 @@
       <w:r>
         <w:t xml:space="preserve"> Desain</w:t>
       </w:r>
+      <w:bookmarkEnd w:id="36"/>
     </w:p>
     <w:p>
       <w:pPr>
@@ -8302,21 +10144,25 @@
         <w:pStyle w:val="Gaya1"/>
         <w:spacing w:line="240" w:lineRule="auto"/>
       </w:pPr>
+      <w:bookmarkStart w:id="37" w:name="_Toc169207711"/>
       <w:r>
         <w:t>K</w:t>
       </w:r>
       <w:r>
         <w:t>ode Program</w:t>
       </w:r>
+      <w:bookmarkEnd w:id="37"/>
     </w:p>
     <w:p>
       <w:pPr>
         <w:pStyle w:val="Gaya5"/>
         <w:spacing w:before="0" w:after="0" w:line="240" w:lineRule="auto"/>
       </w:pPr>
+      <w:bookmarkStart w:id="38" w:name="_Toc169207712"/>
       <w:r>
         <w:t>Model</w:t>
       </w:r>
+      <w:bookmarkEnd w:id="38"/>
     </w:p>
     <w:p>
       <w:pPr>
@@ -8807,9 +10653,11 @@
         <w:pStyle w:val="Gaya5"/>
         <w:spacing w:before="0" w:after="0"/>
       </w:pPr>
+      <w:bookmarkStart w:id="39" w:name="_Toc169207713"/>
       <w:r>
         <w:t>View</w:t>
       </w:r>
+      <w:bookmarkEnd w:id="39"/>
     </w:p>
     <w:p>
       <w:pPr>
@@ -9041,9 +10889,11 @@
         <w:pStyle w:val="Gaya5"/>
         <w:spacing w:before="0" w:after="0"/>
       </w:pPr>
+      <w:bookmarkStart w:id="40" w:name="_Toc169207714"/>
       <w:r>
         <w:t>Controller</w:t>
       </w:r>
+      <w:bookmarkEnd w:id="40"/>
     </w:p>
     <w:p>
       <w:pPr>
@@ -9230,6 +11080,7 @@
       <w:pPr>
         <w:pStyle w:val="Gaya1"/>
       </w:pPr>
+      <w:bookmarkStart w:id="41" w:name="_Toc169207715"/>
       <w:proofErr w:type="spellStart"/>
       <w:r>
         <w:t>Penjelasan</w:t>
@@ -9238,6 +11089,7 @@
       <w:r>
         <w:t xml:space="preserve"> Output</w:t>
       </w:r>
+      <w:bookmarkEnd w:id="41"/>
     </w:p>
     <w:p>
       <w:pPr>
@@ -9627,7 +11479,7 @@
       <w:pPr>
         <w:pStyle w:val="Judul1"/>
       </w:pPr>
-      <w:bookmarkStart w:id="36" w:name="_Toc168723334"/>
+      <w:bookmarkStart w:id="42" w:name="_Toc169207716"/>
       <w:r>
         <w:lastRenderedPageBreak/>
         <w:t>BAB I</w:t>
@@ -9635,23 +11487,23 @@
       <w:r>
         <w:t>II</w:t>
       </w:r>
-      <w:bookmarkEnd w:id="36"/>
+      <w:bookmarkEnd w:id="42"/>
     </w:p>
     <w:p>
       <w:pPr>
         <w:pStyle w:val="Judul1"/>
       </w:pPr>
-      <w:bookmarkStart w:id="37" w:name="_Toc168723335"/>
+      <w:bookmarkStart w:id="43" w:name="_Toc169207717"/>
       <w:r>
         <w:t>HASIL DAN PEMBAHASAN</w:t>
       </w:r>
-      <w:bookmarkEnd w:id="37"/>
+      <w:bookmarkEnd w:id="43"/>
     </w:p>
     <w:p>
       <w:pPr>
         <w:pStyle w:val="Gaya2"/>
       </w:pPr>
-      <w:bookmarkStart w:id="38" w:name="_Toc168723336"/>
+      <w:bookmarkStart w:id="44" w:name="_Toc169207718"/>
       <w:proofErr w:type="spellStart"/>
       <w:r>
         <w:t>Analisis</w:t>
@@ -9664,7 +11516,7 @@
       <w:r>
         <w:t>Kebutuhan</w:t>
       </w:r>
-      <w:bookmarkEnd w:id="38"/>
+      <w:bookmarkEnd w:id="44"/>
       <w:proofErr w:type="spellEnd"/>
     </w:p>
     <w:p>
@@ -9677,7 +11529,7 @@
           <w:noProof/>
         </w:rPr>
         <w:drawing>
-          <wp:anchor distT="0" distB="0" distL="114300" distR="114300" simplePos="0" relativeHeight="251666944" behindDoc="1" locked="0" layoutInCell="1" allowOverlap="1" wp14:anchorId="267AE1CC" wp14:editId="32583CBB">
+          <wp:anchor distT="0" distB="0" distL="114300" distR="114300" simplePos="0" relativeHeight="251658752" behindDoc="1" locked="0" layoutInCell="1" allowOverlap="1" wp14:anchorId="267AE1CC" wp14:editId="32583CBB">
             <wp:simplePos x="0" y="0"/>
             <wp:positionH relativeFrom="column">
               <wp:posOffset>508635</wp:posOffset>
@@ -10056,7 +11908,7 @@
                       <w:szCs w:val="22"/>
                     </w:rPr>
                   </w:pPr>
-                  <w:bookmarkStart w:id="39" w:name="_Toc169202404"/>
+                  <w:bookmarkStart w:id="45" w:name="_Toc169202404"/>
                   <w:r>
                     <w:rPr>
                       <w:rFonts w:ascii="Times New Roman" w:hAnsi="Times New Roman" w:cs="Times New Roman"/>
@@ -10123,7 +11975,7 @@
                     </w:rPr>
                     <w:t>Bisnis</w:t>
                   </w:r>
-                  <w:bookmarkEnd w:id="39"/>
+                  <w:bookmarkEnd w:id="45"/>
                   <w:proofErr w:type="spellEnd"/>
                 </w:p>
               </w:txbxContent>
@@ -10173,11 +12025,11 @@
       <w:pPr>
         <w:pStyle w:val="Gaya2"/>
       </w:pPr>
-      <w:bookmarkStart w:id="40" w:name="_Toc168723337"/>
+      <w:bookmarkStart w:id="46" w:name="_Toc169207719"/>
       <w:r>
         <w:t>Desain</w:t>
       </w:r>
-      <w:bookmarkEnd w:id="40"/>
+      <w:bookmarkEnd w:id="46"/>
     </w:p>
     <w:p>
       <w:pPr>
@@ -10252,7 +12104,7 @@
           <w:szCs w:val="18"/>
         </w:rPr>
       </w:pPr>
-      <w:bookmarkStart w:id="41" w:name="_Toc169202405"/>
+      <w:bookmarkStart w:id="47" w:name="_Toc169202405"/>
       <w:r>
         <w:rPr>
           <w:rFonts w:ascii="Times New Roman" w:hAnsi="Times New Roman" w:cs="Times New Roman"/>
@@ -10310,7 +12162,7 @@
         </w:rPr>
         <w:t xml:space="preserve"> Diagram Class</w:t>
       </w:r>
-      <w:bookmarkEnd w:id="41"/>
+      <w:bookmarkEnd w:id="47"/>
     </w:p>
     <w:p>
       <w:pPr>
@@ -11321,12 +13173,14 @@
         <w:pStyle w:val="Gaya2"/>
         <w:spacing w:line="276" w:lineRule="auto"/>
       </w:pPr>
+      <w:bookmarkStart w:id="48" w:name="_Toc169207720"/>
       <w:r>
         <w:t>K</w:t>
       </w:r>
       <w:r>
         <w:t>ode Program</w:t>
       </w:r>
+      <w:bookmarkEnd w:id="48"/>
       <w:r>
         <w:t xml:space="preserve"> </w:t>
       </w:r>
@@ -11395,9 +13249,11 @@
         <w:pStyle w:val="Gaya7"/>
         <w:spacing w:after="0" w:line="276" w:lineRule="auto"/>
       </w:pPr>
+      <w:bookmarkStart w:id="49" w:name="_Toc169207721"/>
       <w:r>
         <w:t>Model</w:t>
       </w:r>
+      <w:bookmarkEnd w:id="49"/>
     </w:p>
     <w:p>
       <w:pPr>
@@ -13177,9 +15033,11 @@
         <w:pStyle w:val="Gaya7"/>
         <w:spacing w:before="0" w:after="0" w:line="276" w:lineRule="auto"/>
       </w:pPr>
+      <w:bookmarkStart w:id="50" w:name="_Toc169207722"/>
       <w:r>
         <w:t>View</w:t>
       </w:r>
+      <w:bookmarkEnd w:id="50"/>
     </w:p>
     <w:p>
       <w:pPr>
@@ -13786,9 +15644,11 @@
         <w:pStyle w:val="Gaya7"/>
         <w:spacing w:after="0" w:line="276" w:lineRule="auto"/>
       </w:pPr>
+      <w:bookmarkStart w:id="51" w:name="_Toc169207723"/>
       <w:r>
         <w:t>Controller</w:t>
       </w:r>
+      <w:bookmarkEnd w:id="51"/>
     </w:p>
     <w:p>
       <w:pPr>
@@ -14452,9 +16312,11 @@
       <w:pPr>
         <w:pStyle w:val="Gaya2"/>
       </w:pPr>
+      <w:bookmarkStart w:id="52" w:name="_Toc169207724"/>
       <w:r>
         <w:t>Output Program</w:t>
       </w:r>
+      <w:bookmarkEnd w:id="52"/>
     </w:p>
     <w:p>
       <w:pPr>
@@ -14508,9 +16370,11 @@
       <w:pPr>
         <w:pStyle w:val="Gaya8"/>
       </w:pPr>
+      <w:bookmarkStart w:id="53" w:name="_Toc169207725"/>
       <w:r>
         <w:t>Tampilan Login</w:t>
       </w:r>
+      <w:bookmarkEnd w:id="53"/>
     </w:p>
     <w:p>
       <w:pPr>
@@ -14731,6 +16595,7 @@
       <w:pPr>
         <w:pStyle w:val="Gaya8"/>
       </w:pPr>
+      <w:bookmarkStart w:id="54" w:name="_Toc169207726"/>
       <w:r>
         <w:t>Tampilan Utama (</w:t>
       </w:r>
@@ -14742,6 +16607,7 @@
       <w:r>
         <w:t>)</w:t>
       </w:r>
+      <w:bookmarkEnd w:id="54"/>
     </w:p>
     <w:p>
       <w:pPr>
@@ -14930,6 +16796,7 @@
       <w:pPr>
         <w:pStyle w:val="Gaya8"/>
       </w:pPr>
+      <w:bookmarkStart w:id="55" w:name="_Toc169207727"/>
       <w:r>
         <w:lastRenderedPageBreak/>
         <w:t xml:space="preserve">Tabel Alat </w:t>
@@ -14938,6 +16805,7 @@
       <w:r>
         <w:t>Laboratorium</w:t>
       </w:r>
+      <w:bookmarkEnd w:id="55"/>
       <w:proofErr w:type="spellEnd"/>
     </w:p>
     <w:p>
@@ -15039,6 +16907,7 @@
       <w:pPr>
         <w:pStyle w:val="Gaya8"/>
       </w:pPr>
+      <w:bookmarkStart w:id="56" w:name="_Toc169207728"/>
       <w:r>
         <w:t xml:space="preserve">Tabel </w:t>
       </w:r>
@@ -15046,6 +16915,7 @@
       <w:r>
         <w:t>Peminjaman</w:t>
       </w:r>
+      <w:bookmarkEnd w:id="56"/>
       <w:proofErr w:type="spellEnd"/>
     </w:p>
     <w:p>
@@ -15131,6 +17001,7 @@
       <w:pPr>
         <w:pStyle w:val="Gaya8"/>
       </w:pPr>
+      <w:bookmarkStart w:id="57" w:name="_Toc169207729"/>
       <w:proofErr w:type="spellStart"/>
       <w:r>
         <w:t>Formulir</w:t>
@@ -15163,6 +17034,7 @@
       <w:r>
         <w:t xml:space="preserve"> Alat</w:t>
       </w:r>
+      <w:bookmarkEnd w:id="57"/>
     </w:p>
     <w:p>
       <w:pPr>
@@ -15486,7 +17358,9 @@
     <w:p>
       <w:pPr>
         <w:pStyle w:val="Gaya8"/>
-      </w:pPr>
+        <w:spacing w:before="0"/>
+      </w:pPr>
+      <w:bookmarkStart w:id="58" w:name="_Toc169207730"/>
       <w:proofErr w:type="spellStart"/>
       <w:r>
         <w:t>Formulir</w:t>
@@ -15523,101 +17397,102 @@
       <w:r>
         <w:t>Peminjaman</w:t>
       </w:r>
-      <w:proofErr w:type="spellEnd"/>
+      <w:bookmarkEnd w:id="58"/>
+      <w:proofErr w:type="spellEnd"/>
+    </w:p>
+    <w:p>
+      <w:pPr>
+        <w:pStyle w:val="paragrafbab3"/>
+        <w:spacing w:before="0" w:after="0"/>
+        <w:ind w:left="1276" w:firstLine="0"/>
+      </w:pPr>
+      <w:proofErr w:type="spellStart"/>
+      <w:r>
+        <w:t>Formulir</w:t>
+      </w:r>
+      <w:proofErr w:type="spellEnd"/>
+      <w:r>
+        <w:t xml:space="preserve"> yang </w:t>
+      </w:r>
+      <w:proofErr w:type="spellStart"/>
+      <w:r>
+        <w:t>digunakan</w:t>
+      </w:r>
+      <w:proofErr w:type="spellEnd"/>
+      <w:r>
+        <w:t xml:space="preserve"> </w:t>
+      </w:r>
+      <w:proofErr w:type="spellStart"/>
+      <w:r>
+        <w:t>untuk</w:t>
+      </w:r>
+      <w:proofErr w:type="spellEnd"/>
+      <w:r>
+        <w:t xml:space="preserve"> </w:t>
+      </w:r>
+      <w:proofErr w:type="spellStart"/>
+      <w:r>
+        <w:t>menambah</w:t>
+      </w:r>
+      <w:proofErr w:type="spellEnd"/>
+      <w:r>
+        <w:t xml:space="preserve"> </w:t>
+      </w:r>
+      <w:proofErr w:type="spellStart"/>
+      <w:r>
+        <w:t>atau</w:t>
+      </w:r>
+      <w:proofErr w:type="spellEnd"/>
+      <w:r>
+        <w:t xml:space="preserve"> </w:t>
+      </w:r>
+      <w:proofErr w:type="spellStart"/>
+      <w:r>
+        <w:t>mengedit</w:t>
+      </w:r>
+      <w:proofErr w:type="spellEnd"/>
+      <w:r>
+        <w:t xml:space="preserve"> </w:t>
+      </w:r>
+      <w:proofErr w:type="spellStart"/>
+      <w:r>
+        <w:t>informasi</w:t>
+      </w:r>
+      <w:proofErr w:type="spellEnd"/>
+      <w:r>
+        <w:t xml:space="preserve"> </w:t>
+      </w:r>
+      <w:proofErr w:type="spellStart"/>
+      <w:r>
+        <w:t>peminjaman</w:t>
+      </w:r>
+      <w:proofErr w:type="spellEnd"/>
+      <w:r>
+        <w:t xml:space="preserve"> </w:t>
+      </w:r>
+      <w:proofErr w:type="spellStart"/>
+      <w:r>
+        <w:t>alat</w:t>
+      </w:r>
+      <w:proofErr w:type="spellEnd"/>
+      <w:r>
+        <w:t>.</w:t>
+      </w:r>
     </w:p>
     <w:p>
       <w:pPr>
         <w:pStyle w:val="paragrafbab3"/>
         <w:spacing w:after="0"/>
         <w:ind w:left="1276" w:firstLine="0"/>
-      </w:pPr>
-      <w:proofErr w:type="spellStart"/>
-      <w:r>
-        <w:t>Formulir</w:t>
-      </w:r>
-      <w:proofErr w:type="spellEnd"/>
-      <w:r>
-        <w:t xml:space="preserve"> yang </w:t>
-      </w:r>
-      <w:proofErr w:type="spellStart"/>
-      <w:r>
-        <w:t>digunakan</w:t>
-      </w:r>
-      <w:proofErr w:type="spellEnd"/>
-      <w:r>
-        <w:t xml:space="preserve"> </w:t>
-      </w:r>
-      <w:proofErr w:type="spellStart"/>
-      <w:r>
-        <w:t>untuk</w:t>
-      </w:r>
-      <w:proofErr w:type="spellEnd"/>
-      <w:r>
-        <w:t xml:space="preserve"> </w:t>
-      </w:r>
-      <w:proofErr w:type="spellStart"/>
-      <w:r>
-        <w:t>menambah</w:t>
-      </w:r>
-      <w:proofErr w:type="spellEnd"/>
-      <w:r>
-        <w:t xml:space="preserve"> </w:t>
-      </w:r>
-      <w:proofErr w:type="spellStart"/>
-      <w:r>
-        <w:t>atau</w:t>
-      </w:r>
-      <w:proofErr w:type="spellEnd"/>
-      <w:r>
-        <w:t xml:space="preserve"> </w:t>
-      </w:r>
-      <w:proofErr w:type="spellStart"/>
-      <w:r>
-        <w:t>mengedit</w:t>
-      </w:r>
-      <w:proofErr w:type="spellEnd"/>
-      <w:r>
-        <w:t xml:space="preserve"> </w:t>
-      </w:r>
-      <w:proofErr w:type="spellStart"/>
-      <w:r>
-        <w:t>informasi</w:t>
-      </w:r>
-      <w:proofErr w:type="spellEnd"/>
-      <w:r>
-        <w:t xml:space="preserve"> </w:t>
-      </w:r>
-      <w:proofErr w:type="spellStart"/>
-      <w:r>
-        <w:t>peminjaman</w:t>
-      </w:r>
-      <w:proofErr w:type="spellEnd"/>
-      <w:r>
-        <w:t xml:space="preserve"> </w:t>
-      </w:r>
-      <w:proofErr w:type="spellStart"/>
-      <w:r>
-        <w:t>alat</w:t>
-      </w:r>
-      <w:proofErr w:type="spellEnd"/>
-      <w:r>
-        <w:t>.</w:t>
-      </w:r>
-    </w:p>
-    <w:p>
-      <w:pPr>
-        <w:pStyle w:val="paragrafbab3"/>
-        <w:spacing w:after="0"/>
-        <w:ind w:left="1276" w:firstLine="0"/>
+        <w:jc w:val="center"/>
       </w:pPr>
       <w:r>
         <w:rPr>
           <w:noProof/>
         </w:rPr>
-        <w:lastRenderedPageBreak/>
         <w:drawing>
-          <wp:inline distT="0" distB="0" distL="0" distR="0" wp14:anchorId="6AF59A22" wp14:editId="141499E3">
-            <wp:extent cx="4788000" cy="2527147"/>
+          <wp:inline distT="0" distB="0" distL="0" distR="0" wp14:anchorId="6AF59A22" wp14:editId="466FE0D1">
+            <wp:extent cx="4407345" cy="2326234"/>
             <wp:effectExtent l="0" t="0" r="0" b="0"/>
             <wp:docPr id="1670320757" name="Gambar 17"/>
             <wp:cNvGraphicFramePr>
@@ -15645,7 +17520,7 @@
                   <pic:spPr>
                     <a:xfrm>
                       <a:off x="0" y="0"/>
-                      <a:ext cx="4788000" cy="2527147"/>
+                      <a:ext cx="4426402" cy="2336292"/>
                     </a:xfrm>
                     <a:prstGeom prst="rect">
                       <a:avLst/>
@@ -15657,12 +17532,20 @@
           </wp:inline>
         </w:drawing>
       </w:r>
+    </w:p>
+    <w:p>
+      <w:pPr>
+        <w:pStyle w:val="paragrafbab3"/>
+        <w:spacing w:after="0"/>
+        <w:ind w:left="1276" w:firstLine="0"/>
+      </w:pPr>
       <w:r>
         <w:rPr>
           <w:noProof/>
         </w:rPr>
+        <w:lastRenderedPageBreak/>
         <w:drawing>
-          <wp:inline distT="0" distB="0" distL="0" distR="0" wp14:anchorId="5C983244" wp14:editId="71C45598">
+          <wp:inline distT="0" distB="0" distL="0" distR="0" wp14:anchorId="5C983244" wp14:editId="502C16B4">
             <wp:extent cx="4788000" cy="2527147"/>
             <wp:effectExtent l="0" t="0" r="0" b="0"/>
             <wp:docPr id="847097346" name="Gambar 18"/>
@@ -15708,7 +17591,7 @@
           <w:noProof/>
         </w:rPr>
         <w:drawing>
-          <wp:inline distT="0" distB="0" distL="0" distR="0" wp14:anchorId="4D8BF23F" wp14:editId="6204EB50">
+          <wp:inline distT="0" distB="0" distL="0" distR="0" wp14:anchorId="4D8BF23F" wp14:editId="7E9C606C">
             <wp:extent cx="4788000" cy="2527147"/>
             <wp:effectExtent l="0" t="0" r="0" b="0"/>
             <wp:docPr id="784221960" name="Gambar 19"/>
@@ -15753,9 +17636,8 @@
         <w:rPr>
           <w:noProof/>
         </w:rPr>
-        <w:lastRenderedPageBreak/>
         <w:drawing>
-          <wp:inline distT="0" distB="0" distL="0" distR="0" wp14:anchorId="7A6A26B0" wp14:editId="3BFFDE6E">
+          <wp:inline distT="0" distB="0" distL="0" distR="0" wp14:anchorId="7A6A26B0" wp14:editId="67212BDB">
             <wp:extent cx="4788000" cy="2527147"/>
             <wp:effectExtent l="0" t="0" r="0" b="0"/>
             <wp:docPr id="1275743181" name="Gambar 20"/>
@@ -15800,6 +17682,7 @@
         <w:rPr>
           <w:noProof/>
         </w:rPr>
+        <w:lastRenderedPageBreak/>
         <w:drawing>
           <wp:inline distT="0" distB="0" distL="0" distR="0" wp14:anchorId="23C2058E" wp14:editId="121147E5">
             <wp:extent cx="4788000" cy="2527147"/>
@@ -15986,6 +17869,7 @@
       <w:pPr>
         <w:pStyle w:val="Gaya8"/>
       </w:pPr>
+      <w:bookmarkStart w:id="59" w:name="_Toc169207731"/>
       <w:proofErr w:type="spellStart"/>
       <w:r>
         <w:t>Menghapus</w:t>
@@ -16014,6 +17898,7 @@
       <w:r>
         <w:t>Peminjaman</w:t>
       </w:r>
+      <w:bookmarkEnd w:id="59"/>
       <w:proofErr w:type="spellEnd"/>
     </w:p>
     <w:p>
@@ -16304,7 +18189,7 @@
       <w:pPr>
         <w:pStyle w:val="Judul1"/>
       </w:pPr>
-      <w:bookmarkStart w:id="42" w:name="_Toc168723339"/>
+      <w:bookmarkStart w:id="60" w:name="_Toc169207732"/>
       <w:r>
         <w:lastRenderedPageBreak/>
         <w:t>BAB I</w:t>
@@ -16312,26 +18197,28 @@
       <w:r>
         <w:t>V</w:t>
       </w:r>
-      <w:bookmarkEnd w:id="42"/>
+      <w:bookmarkEnd w:id="60"/>
     </w:p>
     <w:p>
       <w:pPr>
         <w:pStyle w:val="Judul1"/>
       </w:pPr>
-      <w:bookmarkStart w:id="43" w:name="_Toc168723340"/>
+      <w:bookmarkStart w:id="61" w:name="_Toc169207733"/>
       <w:r>
         <w:t>PENUTUP</w:t>
       </w:r>
-      <w:bookmarkEnd w:id="43"/>
+      <w:bookmarkEnd w:id="61"/>
     </w:p>
     <w:p>
       <w:pPr>
         <w:pStyle w:val="Gaya3"/>
         <w:spacing w:after="0"/>
       </w:pPr>
+      <w:bookmarkStart w:id="62" w:name="_Toc169207734"/>
       <w:r>
         <w:t>Kesimpulan</w:t>
       </w:r>
+      <w:bookmarkEnd w:id="62"/>
     </w:p>
     <w:p>
       <w:pPr>
@@ -17584,12 +19471,12 @@
       <w:pPr>
         <w:pStyle w:val="Judul2"/>
       </w:pPr>
-      <w:bookmarkStart w:id="44" w:name="_Toc168723341"/>
+      <w:bookmarkStart w:id="63" w:name="_Toc169207735"/>
       <w:r>
         <w:lastRenderedPageBreak/>
         <w:t>DAFTAR PUSTAKA</w:t>
       </w:r>
-      <w:bookmarkEnd w:id="44"/>
+      <w:bookmarkEnd w:id="63"/>
     </w:p>
     <w:p>
       <w:pPr>
@@ -17971,10 +19858,12 @@
       <w:pPr>
         <w:pStyle w:val="Judul1"/>
       </w:pPr>
+      <w:bookmarkStart w:id="64" w:name="_Toc169207736"/>
       <w:r>
         <w:lastRenderedPageBreak/>
         <w:t>LAMPIRAN</w:t>
       </w:r>
+      <w:bookmarkEnd w:id="64"/>
     </w:p>
     <w:p>
       <w:pPr>
@@ -18114,7 +20003,7 @@
           <w:noProof/>
         </w:rPr>
         <w:drawing>
-          <wp:anchor distT="0" distB="0" distL="114300" distR="114300" simplePos="0" relativeHeight="251657216" behindDoc="0" locked="0" layoutInCell="1" allowOverlap="1" wp14:anchorId="59935271" wp14:editId="6BEB42A4">
+          <wp:anchor distT="0" distB="0" distL="114300" distR="114300" simplePos="0" relativeHeight="251656704" behindDoc="0" locked="0" layoutInCell="1" allowOverlap="1" wp14:anchorId="59935271" wp14:editId="6BEB42A4">
             <wp:simplePos x="0" y="0"/>
             <wp:positionH relativeFrom="column">
               <wp:posOffset>-624840</wp:posOffset>

</xml_diff>